<commit_message>
fix memory leak, add report
</commit_message>
<xml_diff>
--- a/Report.docx
+++ b/Report.docx
@@ -193,45 +193,21 @@
         <w:rPr>
           <w:rFonts w:ascii="Times New Roman" w:hAnsi="Times New Roman" w:cs="Times New Roman"/>
         </w:rPr>
-        <w:t xml:space="preserve">: </w:t>
-      </w:r>
-      <w:r>
-        <w:rPr>
-          <w:rFonts w:ascii="Times New Roman" w:hAnsi="Times New Roman" w:cs="Times New Roman"/>
-        </w:rPr>
-        <w:t xml:space="preserve">wrapper class for </w:t>
+        <w:t xml:space="preserve">: wrapper class for </w:t>
       </w:r>
       <w:proofErr w:type="spellStart"/>
       <w:r>
         <w:rPr>
           <w:rFonts w:ascii="Times New Roman" w:hAnsi="Times New Roman" w:cs="Times New Roman"/>
         </w:rPr>
-        <w:t>Buffered</w:t>
-      </w:r>
-      <w:r>
-        <w:rPr>
-          <w:rFonts w:ascii="Times New Roman" w:hAnsi="Times New Roman" w:cs="Times New Roman"/>
-        </w:rPr>
-        <w:t>Writer</w:t>
+        <w:t>BufferedWriter</w:t>
       </w:r>
       <w:proofErr w:type="spellEnd"/>
       <w:r>
         <w:rPr>
           <w:rFonts w:ascii="Times New Roman" w:hAnsi="Times New Roman" w:cs="Times New Roman"/>
         </w:rPr>
-        <w:t xml:space="preserve"> to </w:t>
-      </w:r>
-      <w:r>
-        <w:rPr>
-          <w:rFonts w:ascii="Times New Roman" w:hAnsi="Times New Roman" w:cs="Times New Roman"/>
-        </w:rPr>
-        <w:t>write</w:t>
-      </w:r>
-      <w:r>
-        <w:rPr>
-          <w:rFonts w:ascii="Times New Roman" w:hAnsi="Times New Roman" w:cs="Times New Roman"/>
-        </w:rPr>
-        <w:t xml:space="preserve"> one or multiple blocks</w:t>
+        <w:t xml:space="preserve"> to write one or multiple blocks</w:t>
       </w:r>
       <w:r>
         <w:rPr>
@@ -439,64 +415,108 @@
         </w:numPr>
         <w:ind w:firstLineChars="0"/>
         <w:rPr>
+          <w:rFonts w:ascii="Times New Roman" w:hAnsi="Times New Roman" w:cs="Times New Roman"/>
+        </w:rPr>
+      </w:pPr>
+      <w:r>
+        <w:rPr>
           <w:rFonts w:ascii="Times New Roman" w:hAnsi="Times New Roman" w:cs="Times New Roman" w:hint="eastAsia"/>
         </w:rPr>
+        <w:t>C</w:t>
+      </w:r>
+      <w:r>
+        <w:rPr>
+          <w:rFonts w:ascii="Times New Roman" w:hAnsi="Times New Roman" w:cs="Times New Roman"/>
+        </w:rPr>
+        <w:t>reateData.java: randomly generate input records.</w:t>
+      </w:r>
+    </w:p>
+    <w:p>
+      <w:pPr>
+        <w:pStyle w:val="a3"/>
+        <w:numPr>
+          <w:ilvl w:val="0"/>
+          <w:numId w:val="2"/>
+        </w:numPr>
+        <w:ind w:firstLineChars="0"/>
+        <w:rPr>
+          <w:rFonts w:ascii="Times New Roman" w:hAnsi="Times New Roman" w:cs="Times New Roman"/>
+        </w:rPr>
+      </w:pPr>
+      <w:r>
+        <w:rPr>
+          <w:rFonts w:ascii="Times New Roman" w:hAnsi="Times New Roman" w:cs="Times New Roman"/>
+        </w:rPr>
+        <w:t>Highlights of your implementation features</w:t>
+      </w:r>
+    </w:p>
+    <w:p>
+      <w:pPr>
+        <w:pStyle w:val="a3"/>
+        <w:numPr>
+          <w:ilvl w:val="0"/>
+          <w:numId w:val="2"/>
+        </w:numPr>
+        <w:ind w:firstLineChars="0"/>
+        <w:rPr>
+          <w:rFonts w:ascii="Times New Roman" w:hAnsi="Times New Roman" w:cs="Times New Roman"/>
+        </w:rPr>
+      </w:pPr>
+      <w:r>
+        <w:rPr>
+          <w:rFonts w:ascii="Times New Roman" w:hAnsi="Times New Roman" w:cs="Times New Roman"/>
+        </w:rPr>
+        <w:t>Performance results and analysis</w:t>
+      </w:r>
+    </w:p>
+    <w:p>
+      <w:pPr>
+        <w:pStyle w:val="a3"/>
+        <w:ind w:left="360" w:firstLineChars="0" w:firstLine="0"/>
+        <w:rPr>
+          <w:rFonts w:ascii="Times New Roman" w:hAnsi="Times New Roman" w:cs="Times New Roman"/>
+        </w:rPr>
+      </w:pPr>
+      <w:r>
+        <w:rPr>
+          <w:rFonts w:ascii="Times New Roman" w:hAnsi="Times New Roman" w:cs="Times New Roman"/>
+        </w:rPr>
+        <w:t>Input: 2 files both with half million records</w:t>
+      </w:r>
+    </w:p>
+    <w:p>
+      <w:pPr>
+        <w:pStyle w:val="a3"/>
+        <w:numPr>
+          <w:ilvl w:val="1"/>
+          <w:numId w:val="2"/>
+        </w:numPr>
+        <w:ind w:firstLineChars="0"/>
+        <w:rPr>
+          <w:rFonts w:ascii="Times New Roman" w:hAnsi="Times New Roman" w:cs="Times New Roman"/>
+        </w:rPr>
       </w:pPr>
       <w:r>
         <w:rPr>
           <w:rFonts w:ascii="Times New Roman" w:hAnsi="Times New Roman" w:cs="Times New Roman" w:hint="eastAsia"/>
         </w:rPr>
-        <w:t>C</w:t>
-      </w:r>
-      <w:r>
-        <w:rPr>
-          <w:rFonts w:ascii="Times New Roman" w:hAnsi="Times New Roman" w:cs="Times New Roman"/>
-        </w:rPr>
-        <w:t>reateData.java: randomly generate input records.</w:t>
-      </w:r>
-    </w:p>
-    <w:p>
-      <w:pPr>
-        <w:pStyle w:val="a3"/>
-        <w:numPr>
-          <w:ilvl w:val="0"/>
-          <w:numId w:val="2"/>
-        </w:numPr>
-        <w:ind w:firstLineChars="0"/>
-        <w:rPr>
-          <w:rFonts w:ascii="Times New Roman" w:hAnsi="Times New Roman" w:cs="Times New Roman"/>
-        </w:rPr>
-      </w:pPr>
-      <w:r>
-        <w:rPr>
-          <w:rFonts w:ascii="Times New Roman" w:hAnsi="Times New Roman" w:cs="Times New Roman"/>
-        </w:rPr>
-        <w:t>Highlights of your implementation features</w:t>
-      </w:r>
-    </w:p>
-    <w:p>
-      <w:pPr>
-        <w:pStyle w:val="a3"/>
-        <w:numPr>
-          <w:ilvl w:val="0"/>
-          <w:numId w:val="2"/>
-        </w:numPr>
-        <w:ind w:firstLineChars="0"/>
-        <w:rPr>
-          <w:rFonts w:ascii="Times New Roman" w:hAnsi="Times New Roman" w:cs="Times New Roman"/>
-        </w:rPr>
-      </w:pPr>
-      <w:r>
-        <w:rPr>
-          <w:rFonts w:ascii="Times New Roman" w:hAnsi="Times New Roman" w:cs="Times New Roman"/>
-        </w:rPr>
-        <w:t>Performance results and analysis</w:t>
-      </w:r>
-    </w:p>
-    <w:p>
-      <w:pPr>
-        <w:pStyle w:val="a3"/>
-        <w:ind w:left="360" w:firstLineChars="0" w:firstLine="0"/>
+        <w:t>5</w:t>
+      </w:r>
+      <w:r>
+        <w:rPr>
+          <w:rFonts w:ascii="Times New Roman" w:hAnsi="Times New Roman" w:cs="Times New Roman"/>
+        </w:rPr>
+        <w:t>M</w:t>
+      </w:r>
+    </w:p>
+    <w:p>
+      <w:pPr>
+        <w:pStyle w:val="a3"/>
+        <w:numPr>
+          <w:ilvl w:val="2"/>
+          <w:numId w:val="2"/>
+        </w:numPr>
+        <w:ind w:firstLineChars="0"/>
         <w:rPr>
           <w:rFonts w:ascii="Times New Roman" w:hAnsi="Times New Roman" w:cs="Times New Roman" w:hint="eastAsia"/>
         </w:rPr>
@@ -505,32 +525,26 @@
         <w:rPr>
           <w:rFonts w:ascii="Times New Roman" w:hAnsi="Times New Roman" w:cs="Times New Roman"/>
         </w:rPr>
-        <w:t>Input: 2 files both with half million records</w:t>
-      </w:r>
-    </w:p>
-    <w:p>
-      <w:pPr>
-        <w:pStyle w:val="a3"/>
-        <w:numPr>
-          <w:ilvl w:val="1"/>
-          <w:numId w:val="2"/>
-        </w:numPr>
-        <w:ind w:firstLineChars="0"/>
-        <w:rPr>
-          <w:rFonts w:ascii="Times New Roman" w:hAnsi="Times New Roman" w:cs="Times New Roman" w:hint="eastAsia"/>
-        </w:rPr>
-      </w:pPr>
-      <w:r>
-        <w:rPr>
-          <w:rFonts w:ascii="Times New Roman" w:hAnsi="Times New Roman" w:cs="Times New Roman" w:hint="eastAsia"/>
-        </w:rPr>
-        <w:t>5</w:t>
-      </w:r>
-      <w:r>
-        <w:rPr>
-          <w:rFonts w:ascii="Times New Roman" w:hAnsi="Times New Roman" w:cs="Times New Roman"/>
-        </w:rPr>
-        <w:t>M</w:t>
+        <w:t>Sort</w:t>
+      </w:r>
+    </w:p>
+    <w:p>
+      <w:pPr>
+        <w:pStyle w:val="a3"/>
+        <w:numPr>
+          <w:ilvl w:val="2"/>
+          <w:numId w:val="2"/>
+        </w:numPr>
+        <w:ind w:firstLineChars="0"/>
+        <w:rPr>
+          <w:rFonts w:ascii="Times New Roman" w:hAnsi="Times New Roman" w:cs="Times New Roman"/>
+        </w:rPr>
+      </w:pPr>
+      <w:r>
+        <w:rPr>
+          <w:rFonts w:ascii="Times New Roman" w:hAnsi="Times New Roman" w:cs="Times New Roman"/>
+        </w:rPr>
+        <w:t>Merge</w:t>
       </w:r>
     </w:p>
     <w:p>

</xml_diff>

<commit_message>
Update bug fix and report
</commit_message>
<xml_diff>
--- a/Report.docx
+++ b/Report.docx
@@ -266,6 +266,7 @@
         </w:rPr>
       </w:pPr>
       <w:proofErr w:type="spellStart"/>
+      <w:proofErr w:type="gramStart"/>
       <w:r>
         <w:rPr>
           <w:rFonts w:ascii="Times New Roman" w:hAnsi="Times New Roman" w:cs="Times New Roman" w:hint="eastAsia"/>
@@ -279,6 +280,7 @@
         <w:t>eadAndSort</w:t>
       </w:r>
       <w:proofErr w:type="spellEnd"/>
+      <w:proofErr w:type="gramEnd"/>
       <w:r>
         <w:rPr>
           <w:rFonts w:ascii="Times New Roman" w:hAnsi="Times New Roman" w:cs="Times New Roman"/>
@@ -289,7 +291,13 @@
         <w:rPr>
           <w:rFonts w:ascii="Times New Roman" w:hAnsi="Times New Roman" w:cs="Times New Roman"/>
         </w:rPr>
-        <w:t xml:space="preserve"> //TODO</w:t>
+        <w:t xml:space="preserve"> </w:t>
+      </w:r>
+      <w:r>
+        <w:rPr>
+          <w:rFonts w:ascii="Times New Roman" w:hAnsi="Times New Roman" w:cs="Times New Roman"/>
+        </w:rPr>
+        <w:t>Read T1 block by block until buffer is full, and sort using quick sort algorithm. Then write to a file, and repeat until T1 is read. Then, repeat for T2.</w:t>
       </w:r>
     </w:p>
     <w:p>
@@ -304,6 +312,7 @@
           <w:rFonts w:ascii="Times New Roman" w:hAnsi="Times New Roman" w:cs="Times New Roman"/>
         </w:rPr>
       </w:pPr>
+      <w:proofErr w:type="gramStart"/>
       <w:r>
         <w:rPr>
           <w:rFonts w:ascii="Times New Roman" w:hAnsi="Times New Roman" w:cs="Times New Roman" w:hint="eastAsia"/>
@@ -314,7 +323,14 @@
         <w:rPr>
           <w:rFonts w:ascii="Times New Roman" w:hAnsi="Times New Roman" w:cs="Times New Roman"/>
         </w:rPr>
-        <w:t xml:space="preserve">erge: </w:t>
+        <w:t>erge</w:t>
+      </w:r>
+      <w:proofErr w:type="gramEnd"/>
+      <w:r>
+        <w:rPr>
+          <w:rFonts w:ascii="Times New Roman" w:hAnsi="Times New Roman" w:cs="Times New Roman"/>
+        </w:rPr>
+        <w:t xml:space="preserve">: </w:t>
       </w:r>
       <w:r>
         <w:rPr>
@@ -464,16 +480,38 @@
     <w:p>
       <w:pPr>
         <w:pStyle w:val="ListParagraph"/>
-        <w:ind w:left="360" w:firstLineChars="0" w:firstLine="0"/>
-        <w:rPr>
-          <w:rFonts w:ascii="Times New Roman" w:hAnsi="Times New Roman" w:cs="Times New Roman"/>
-        </w:rPr>
-      </w:pPr>
-      <w:r>
-        <w:rPr>
-          <w:rFonts w:ascii="Times New Roman" w:hAnsi="Times New Roman" w:cs="Times New Roman"/>
-        </w:rPr>
-        <w:t>Input: 2 files both with half million records</w:t>
+        <w:numPr>
+          <w:ilvl w:val="0"/>
+          <w:numId w:val="6"/>
+        </w:numPr>
+        <w:ind w:firstLineChars="0"/>
+        <w:rPr>
+          <w:rFonts w:ascii="Times New Roman" w:hAnsi="Times New Roman" w:cs="Times New Roman"/>
+        </w:rPr>
+      </w:pPr>
+      <w:r>
+        <w:rPr>
+          <w:rFonts w:ascii="Times New Roman" w:hAnsi="Times New Roman" w:cs="Times New Roman"/>
+        </w:rPr>
+        <w:t xml:space="preserve">Test Case 1: </w:t>
+      </w:r>
+      <w:r>
+        <w:rPr>
+          <w:rFonts w:ascii="Times New Roman" w:hAnsi="Times New Roman" w:cs="Times New Roman"/>
+        </w:rPr>
+        <w:t xml:space="preserve"> 2 files both with </w:t>
+      </w:r>
+      <w:r>
+        <w:rPr>
+          <w:rFonts w:ascii="Times New Roman" w:hAnsi="Times New Roman" w:cs="Times New Roman"/>
+        </w:rPr>
+        <w:t xml:space="preserve">half </w:t>
+      </w:r>
+      <w:r>
+        <w:rPr>
+          <w:rFonts w:ascii="Times New Roman" w:hAnsi="Times New Roman" w:cs="Times New Roman"/>
+        </w:rPr>
+        <w:t>million records</w:t>
       </w:r>
     </w:p>
     <w:p>
@@ -481,6 +519,31 @@
         <w:pStyle w:val="ListParagraph"/>
         <w:numPr>
           <w:ilvl w:val="1"/>
+          <w:numId w:val="6"/>
+        </w:numPr>
+        <w:ind w:firstLineChars="0"/>
+        <w:rPr>
+          <w:rFonts w:ascii="Times New Roman" w:hAnsi="Times New Roman" w:cs="Times New Roman"/>
+        </w:rPr>
+      </w:pPr>
+      <w:r>
+        <w:rPr>
+          <w:rFonts w:ascii="Times New Roman" w:hAnsi="Times New Roman" w:cs="Times New Roman" w:hint="eastAsia"/>
+        </w:rPr>
+        <w:t>5</w:t>
+      </w:r>
+      <w:r>
+        <w:rPr>
+          <w:rFonts w:ascii="Times New Roman" w:hAnsi="Times New Roman" w:cs="Times New Roman"/>
+        </w:rPr>
+        <w:t>M</w:t>
+      </w:r>
+    </w:p>
+    <w:p>
+      <w:pPr>
+        <w:pStyle w:val="ListParagraph"/>
+        <w:numPr>
+          <w:ilvl w:val="4"/>
           <w:numId w:val="2"/>
         </w:numPr>
         <w:ind w:firstLineChars="0"/>
@@ -490,23 +553,416 @@
       </w:pPr>
       <w:r>
         <w:rPr>
+          <w:rFonts w:ascii="Times New Roman" w:hAnsi="Times New Roman" w:cs="Times New Roman"/>
+        </w:rPr>
+        <w:t>Sort</w:t>
+      </w:r>
+    </w:p>
+    <w:p>
+      <w:pPr>
+        <w:pStyle w:val="ListParagraph"/>
+        <w:numPr>
+          <w:ilvl w:val="4"/>
+          <w:numId w:val="2"/>
+        </w:numPr>
+        <w:ind w:firstLineChars="0"/>
+        <w:rPr>
+          <w:rFonts w:ascii="Times New Roman" w:hAnsi="Times New Roman" w:cs="Times New Roman"/>
+        </w:rPr>
+      </w:pPr>
+      <w:r>
+        <w:rPr>
+          <w:rFonts w:ascii="Times New Roman" w:hAnsi="Times New Roman" w:cs="Times New Roman"/>
+        </w:rPr>
+        <w:t>Total</w:t>
+      </w:r>
+    </w:p>
+    <w:p>
+      <w:pPr>
+        <w:pStyle w:val="ListParagraph"/>
+        <w:numPr>
+          <w:ilvl w:val="1"/>
+          <w:numId w:val="6"/>
+        </w:numPr>
+        <w:ind w:firstLineChars="0"/>
+        <w:rPr>
+          <w:rFonts w:ascii="Times New Roman" w:hAnsi="Times New Roman" w:cs="Times New Roman"/>
+        </w:rPr>
+      </w:pPr>
+      <w:r>
+        <w:rPr>
+          <w:rFonts w:ascii="Times New Roman" w:hAnsi="Times New Roman" w:cs="Times New Roman"/>
+        </w:rPr>
+        <w:t>10</w:t>
+      </w:r>
+      <w:r>
+        <w:rPr>
+          <w:rFonts w:ascii="Times New Roman" w:hAnsi="Times New Roman" w:cs="Times New Roman"/>
+        </w:rPr>
+        <w:t>M</w:t>
+      </w:r>
+    </w:p>
+    <w:p>
+      <w:pPr>
+        <w:pStyle w:val="ListParagraph"/>
+        <w:numPr>
+          <w:ilvl w:val="0"/>
+          <w:numId w:val="8"/>
+        </w:numPr>
+        <w:ind w:firstLineChars="0"/>
+        <w:rPr>
+          <w:rFonts w:ascii="Times New Roman" w:hAnsi="Times New Roman" w:cs="Times New Roman"/>
+        </w:rPr>
+      </w:pPr>
+      <w:r>
+        <w:rPr>
+          <w:rFonts w:ascii="Times New Roman" w:hAnsi="Times New Roman" w:cs="Times New Roman"/>
+        </w:rPr>
+        <w:t>Sort</w:t>
+      </w:r>
+    </w:p>
+    <w:p>
+      <w:pPr>
+        <w:pStyle w:val="ListParagraph"/>
+        <w:widowControl/>
+        <w:numPr>
+          <w:ilvl w:val="3"/>
+          <w:numId w:val="6"/>
+        </w:numPr>
+        <w:autoSpaceDE w:val="0"/>
+        <w:autoSpaceDN w:val="0"/>
+        <w:adjustRightInd w:val="0"/>
+        <w:ind w:firstLineChars="0"/>
+        <w:jc w:val="left"/>
+        <w:rPr>
+          <w:rFonts w:ascii="Consolas" w:hAnsi="Consolas" w:cs="Consolas"/>
+          <w:kern w:val="0"/>
+          <w:sz w:val="20"/>
+          <w:szCs w:val="20"/>
+        </w:rPr>
+      </w:pPr>
+      <w:r>
+        <w:rPr>
+          <w:rFonts w:ascii="Consolas" w:hAnsi="Consolas" w:cs="Consolas"/>
+          <w:color w:val="000000"/>
+          <w:kern w:val="0"/>
+          <w:sz w:val="20"/>
+          <w:szCs w:val="20"/>
+        </w:rPr>
+        <w:t>Disk I/O at sort phase: 222224</w:t>
+      </w:r>
+    </w:p>
+    <w:p>
+      <w:pPr>
+        <w:pStyle w:val="ListParagraph"/>
+        <w:widowControl/>
+        <w:numPr>
+          <w:ilvl w:val="3"/>
+          <w:numId w:val="6"/>
+        </w:numPr>
+        <w:autoSpaceDE w:val="0"/>
+        <w:autoSpaceDN w:val="0"/>
+        <w:adjustRightInd w:val="0"/>
+        <w:ind w:firstLineChars="0"/>
+        <w:jc w:val="left"/>
+        <w:rPr>
+          <w:rFonts w:ascii="Consolas" w:hAnsi="Consolas" w:cs="Consolas"/>
+          <w:kern w:val="0"/>
+          <w:sz w:val="20"/>
+          <w:szCs w:val="20"/>
+        </w:rPr>
+      </w:pPr>
+      <w:r>
+        <w:rPr>
+          <w:rFonts w:ascii="Consolas" w:hAnsi="Consolas" w:cs="Consolas"/>
+          <w:color w:val="000000"/>
+          <w:kern w:val="0"/>
+          <w:sz w:val="20"/>
+          <w:szCs w:val="20"/>
+        </w:rPr>
+        <w:t>Sort Phase Execution Time: 299s</w:t>
+      </w:r>
+    </w:p>
+    <w:p>
+      <w:pPr>
+        <w:pStyle w:val="ListParagraph"/>
+        <w:widowControl/>
+        <w:numPr>
+          <w:ilvl w:val="3"/>
+          <w:numId w:val="6"/>
+        </w:numPr>
+        <w:autoSpaceDE w:val="0"/>
+        <w:autoSpaceDN w:val="0"/>
+        <w:adjustRightInd w:val="0"/>
+        <w:ind w:firstLineChars="0"/>
+        <w:jc w:val="left"/>
+        <w:rPr>
+          <w:rFonts w:ascii="Consolas" w:hAnsi="Consolas" w:cs="Consolas"/>
+          <w:kern w:val="0"/>
+          <w:sz w:val="20"/>
+          <w:szCs w:val="20"/>
+        </w:rPr>
+      </w:pPr>
+      <w:r>
+        <w:rPr>
+          <w:rFonts w:ascii="Consolas" w:hAnsi="Consolas" w:cs="Consolas"/>
+          <w:color w:val="000000"/>
+          <w:kern w:val="0"/>
+          <w:sz w:val="20"/>
+          <w:szCs w:val="20"/>
+        </w:rPr>
+        <w:t xml:space="preserve">Number of </w:t>
+      </w:r>
+      <w:proofErr w:type="spellStart"/>
+      <w:r>
+        <w:rPr>
+          <w:rFonts w:ascii="Consolas" w:hAnsi="Consolas" w:cs="Consolas"/>
+          <w:color w:val="000000"/>
+          <w:kern w:val="0"/>
+          <w:sz w:val="20"/>
+          <w:szCs w:val="20"/>
+        </w:rPr>
+        <w:t>Tuples</w:t>
+      </w:r>
+      <w:proofErr w:type="spellEnd"/>
+      <w:r>
+        <w:rPr>
+          <w:rFonts w:ascii="Consolas" w:hAnsi="Consolas" w:cs="Consolas"/>
+          <w:color w:val="000000"/>
+          <w:kern w:val="0"/>
+          <w:sz w:val="20"/>
+          <w:szCs w:val="20"/>
+        </w:rPr>
+        <w:t xml:space="preserve"> 1000000</w:t>
+      </w:r>
+    </w:p>
+    <w:p>
+      <w:pPr>
+        <w:pStyle w:val="ListParagraph"/>
+        <w:numPr>
+          <w:ilvl w:val="0"/>
+          <w:numId w:val="10"/>
+        </w:numPr>
+        <w:ind w:firstLineChars="0"/>
+        <w:rPr>
+          <w:rFonts w:ascii="Times New Roman" w:hAnsi="Times New Roman" w:cs="Times New Roman"/>
+        </w:rPr>
+      </w:pPr>
+      <w:r>
+        <w:rPr>
+          <w:rFonts w:ascii="Times New Roman" w:hAnsi="Times New Roman" w:cs="Times New Roman"/>
+        </w:rPr>
+        <w:t>Total</w:t>
+      </w:r>
+    </w:p>
+    <w:p>
+      <w:pPr>
+        <w:pStyle w:val="ListParagraph"/>
+        <w:numPr>
+          <w:ilvl w:val="1"/>
+          <w:numId w:val="6"/>
+        </w:numPr>
+        <w:ind w:firstLineChars="0"/>
+        <w:rPr>
+          <w:rFonts w:ascii="Times New Roman" w:hAnsi="Times New Roman" w:cs="Times New Roman"/>
+        </w:rPr>
+      </w:pPr>
+      <w:r>
+        <w:rPr>
+          <w:rFonts w:ascii="Times New Roman" w:hAnsi="Times New Roman" w:cs="Times New Roman"/>
+        </w:rPr>
+        <w:t>20</w:t>
+      </w:r>
+      <w:r>
+        <w:rPr>
+          <w:rFonts w:ascii="Times New Roman" w:hAnsi="Times New Roman" w:cs="Times New Roman"/>
+        </w:rPr>
+        <w:t>M</w:t>
+      </w:r>
+    </w:p>
+    <w:p>
+      <w:pPr>
+        <w:pStyle w:val="ListParagraph"/>
+        <w:numPr>
+          <w:ilvl w:val="0"/>
+          <w:numId w:val="9"/>
+        </w:numPr>
+        <w:ind w:firstLineChars="0"/>
+        <w:rPr>
+          <w:rFonts w:ascii="Times New Roman" w:hAnsi="Times New Roman" w:cs="Times New Roman"/>
+        </w:rPr>
+      </w:pPr>
+      <w:r>
+        <w:rPr>
+          <w:rFonts w:ascii="Times New Roman" w:hAnsi="Times New Roman" w:cs="Times New Roman"/>
+        </w:rPr>
+        <w:t>Sort</w:t>
+      </w:r>
+    </w:p>
+    <w:p>
+      <w:pPr>
+        <w:pStyle w:val="ListParagraph"/>
+        <w:widowControl/>
+        <w:numPr>
+          <w:ilvl w:val="1"/>
+          <w:numId w:val="9"/>
+        </w:numPr>
+        <w:autoSpaceDE w:val="0"/>
+        <w:autoSpaceDN w:val="0"/>
+        <w:adjustRightInd w:val="0"/>
+        <w:ind w:firstLineChars="0"/>
+        <w:jc w:val="left"/>
+        <w:rPr>
+          <w:rFonts w:ascii="Consolas" w:hAnsi="Consolas" w:cs="Consolas"/>
+          <w:kern w:val="0"/>
+          <w:sz w:val="20"/>
+          <w:szCs w:val="20"/>
+        </w:rPr>
+      </w:pPr>
+      <w:r>
+        <w:rPr>
+          <w:rFonts w:ascii="Consolas" w:hAnsi="Consolas" w:cs="Consolas"/>
+          <w:color w:val="000000"/>
+          <w:kern w:val="0"/>
+          <w:sz w:val="20"/>
+          <w:szCs w:val="20"/>
+        </w:rPr>
+        <w:t>Disk I/O at sort phase: 222224</w:t>
+      </w:r>
+    </w:p>
+    <w:p>
+      <w:pPr>
+        <w:pStyle w:val="ListParagraph"/>
+        <w:widowControl/>
+        <w:numPr>
+          <w:ilvl w:val="1"/>
+          <w:numId w:val="9"/>
+        </w:numPr>
+        <w:autoSpaceDE w:val="0"/>
+        <w:autoSpaceDN w:val="0"/>
+        <w:adjustRightInd w:val="0"/>
+        <w:ind w:firstLineChars="0"/>
+        <w:jc w:val="left"/>
+        <w:rPr>
+          <w:rFonts w:ascii="Consolas" w:hAnsi="Consolas" w:cs="Consolas"/>
+          <w:kern w:val="0"/>
+          <w:sz w:val="20"/>
+          <w:szCs w:val="20"/>
+        </w:rPr>
+      </w:pPr>
+      <w:r>
+        <w:rPr>
+          <w:rFonts w:ascii="Consolas" w:hAnsi="Consolas" w:cs="Consolas"/>
+          <w:color w:val="000000"/>
+          <w:kern w:val="0"/>
+          <w:sz w:val="20"/>
+          <w:szCs w:val="20"/>
+        </w:rPr>
+        <w:t>Sort Phase Execution Time: 101s</w:t>
+      </w:r>
+    </w:p>
+    <w:p>
+      <w:pPr>
+        <w:pStyle w:val="ListParagraph"/>
+        <w:numPr>
+          <w:ilvl w:val="1"/>
+          <w:numId w:val="9"/>
+        </w:numPr>
+        <w:ind w:firstLineChars="0"/>
+        <w:rPr>
+          <w:rFonts w:ascii="Times New Roman" w:hAnsi="Times New Roman" w:cs="Times New Roman"/>
+        </w:rPr>
+      </w:pPr>
+      <w:r>
+        <w:rPr>
+          <w:rFonts w:ascii="Consolas" w:hAnsi="Consolas" w:cs="Consolas"/>
+          <w:color w:val="000000"/>
+          <w:kern w:val="0"/>
+          <w:sz w:val="20"/>
+          <w:szCs w:val="20"/>
+        </w:rPr>
+        <w:t xml:space="preserve">Number of </w:t>
+      </w:r>
+      <w:proofErr w:type="spellStart"/>
+      <w:r>
+        <w:rPr>
+          <w:rFonts w:ascii="Consolas" w:hAnsi="Consolas" w:cs="Consolas"/>
+          <w:color w:val="000000"/>
+          <w:kern w:val="0"/>
+          <w:sz w:val="20"/>
+          <w:szCs w:val="20"/>
+        </w:rPr>
+        <w:t>Tuples</w:t>
+      </w:r>
+      <w:proofErr w:type="spellEnd"/>
+      <w:r>
+        <w:rPr>
+          <w:rFonts w:ascii="Consolas" w:hAnsi="Consolas" w:cs="Consolas"/>
+          <w:color w:val="000000"/>
+          <w:kern w:val="0"/>
+          <w:sz w:val="20"/>
+          <w:szCs w:val="20"/>
+        </w:rPr>
+        <w:t xml:space="preserve"> 1000000</w:t>
+      </w:r>
+    </w:p>
+    <w:p>
+      <w:pPr>
+        <w:pStyle w:val="ListParagraph"/>
+        <w:numPr>
+          <w:ilvl w:val="0"/>
+          <w:numId w:val="9"/>
+        </w:numPr>
+        <w:ind w:firstLineChars="0"/>
+        <w:rPr>
+          <w:rFonts w:ascii="Times New Roman" w:hAnsi="Times New Roman" w:cs="Times New Roman"/>
+        </w:rPr>
+      </w:pPr>
+      <w:r>
+        <w:rPr>
+          <w:rFonts w:ascii="Times New Roman" w:hAnsi="Times New Roman" w:cs="Times New Roman"/>
+        </w:rPr>
+        <w:t>Total</w:t>
+      </w:r>
+    </w:p>
+    <w:p>
+      <w:pPr>
+        <w:rPr>
+          <w:rFonts w:ascii="Times New Roman" w:hAnsi="Times New Roman" w:cs="Times New Roman"/>
+        </w:rPr>
+      </w:pPr>
+    </w:p>
+    <w:p>
+      <w:pPr>
+        <w:pStyle w:val="ListParagraph"/>
+        <w:numPr>
+          <w:ilvl w:val="1"/>
+          <w:numId w:val="6"/>
+        </w:numPr>
+        <w:ind w:firstLineChars="0"/>
+        <w:rPr>
+          <w:rFonts w:ascii="Times New Roman" w:hAnsi="Times New Roman" w:cs="Times New Roman"/>
+        </w:rPr>
+      </w:pPr>
+      <w:r>
+        <w:rPr>
           <w:rFonts w:ascii="Times New Roman" w:hAnsi="Times New Roman" w:cs="Times New Roman" w:hint="eastAsia"/>
         </w:rPr>
-        <w:t>5</w:t>
-      </w:r>
-      <w:r>
-        <w:rPr>
-          <w:rFonts w:ascii="Times New Roman" w:hAnsi="Times New Roman" w:cs="Times New Roman"/>
-        </w:rPr>
-        <w:t>M</w:t>
-      </w:r>
-    </w:p>
-    <w:p>
-      <w:pPr>
-        <w:pStyle w:val="ListParagraph"/>
-        <w:numPr>
-          <w:ilvl w:val="2"/>
-          <w:numId w:val="2"/>
+        <w:t>1</w:t>
+      </w:r>
+      <w:r>
+        <w:rPr>
+          <w:rFonts w:ascii="Times New Roman" w:hAnsi="Times New Roman" w:cs="Times New Roman"/>
+        </w:rPr>
+        <w:t>0M</w:t>
+      </w:r>
+    </w:p>
+    <w:p>
+      <w:pPr>
+        <w:pStyle w:val="ListParagraph"/>
+        <w:numPr>
+          <w:ilvl w:val="0"/>
+          <w:numId w:val="7"/>
         </w:numPr>
         <w:ind w:firstLineChars="0"/>
         <w:rPr>
@@ -519,6 +975,38 @@
         </w:rPr>
         <w:t>Sort</w:t>
       </w:r>
+    </w:p>
+    <w:p>
+      <w:pPr>
+        <w:pStyle w:val="ListParagraph"/>
+        <w:numPr>
+          <w:ilvl w:val="4"/>
+          <w:numId w:val="6"/>
+        </w:numPr>
+        <w:ind w:firstLineChars="0"/>
+        <w:rPr>
+          <w:rFonts w:ascii="Times New Roman" w:hAnsi="Times New Roman" w:cs="Times New Roman"/>
+        </w:rPr>
+      </w:pPr>
+      <w:r>
+        <w:rPr>
+          <w:rFonts w:ascii="Times New Roman" w:hAnsi="Times New Roman" w:cs="Times New Roman"/>
+        </w:rPr>
+        <w:t>Total</w:t>
+      </w:r>
+    </w:p>
+    <w:p>
+      <w:pPr>
+        <w:pStyle w:val="ListParagraph"/>
+        <w:numPr>
+          <w:ilvl w:val="1"/>
+          <w:numId w:val="6"/>
+        </w:numPr>
+        <w:ind w:firstLineChars="0"/>
+        <w:rPr>
+          <w:rFonts w:ascii="Times New Roman" w:hAnsi="Times New Roman" w:cs="Times New Roman"/>
+        </w:rPr>
+      </w:pPr>
     </w:p>
     <w:p>
       <w:pPr>
@@ -542,7 +1030,7 @@
           <w:sz w:val="20"/>
           <w:szCs w:val="20"/>
         </w:rPr>
-        <w:t>Disk I/O at sort phase: 222224</w:t>
+        <w:t xml:space="preserve">Currently Reading and Sorting -- Phase 1 </w:t>
       </w:r>
     </w:p>
     <w:p>
@@ -567,7 +1055,7 @@
           <w:sz w:val="20"/>
           <w:szCs w:val="20"/>
         </w:rPr>
-        <w:t>Sort Phase Execution Time: 703s</w:t>
+        <w:t>Disk I/O at sort phase: 222224</w:t>
       </w:r>
     </w:p>
     <w:p>
@@ -592,9 +1080,15 @@
           <w:sz w:val="20"/>
           <w:szCs w:val="20"/>
         </w:rPr>
-        <w:t xml:space="preserve">Number of </w:t>
-      </w:r>
-      <w:proofErr w:type="spellStart"/>
+        <w:t>Sort Phase Execution Time: 101s</w:t>
+      </w:r>
+    </w:p>
+    <w:p>
+      <w:pPr>
+        <w:rPr>
+          <w:rFonts w:ascii="Times New Roman" w:hAnsi="Times New Roman" w:cs="Times New Roman"/>
+        </w:rPr>
+      </w:pPr>
       <w:r>
         <w:rPr>
           <w:rFonts w:ascii="Consolas" w:hAnsi="Consolas" w:cs="Consolas"/>
@@ -603,9 +1097,9 @@
           <w:sz w:val="20"/>
           <w:szCs w:val="20"/>
         </w:rPr>
-        <w:t>Tuples</w:t>
-      </w:r>
-      <w:proofErr w:type="spellEnd"/>
+        <w:t xml:space="preserve">Number of </w:t>
+      </w:r>
+      <w:proofErr w:type="spellStart"/>
       <w:r>
         <w:rPr>
           <w:rFonts w:ascii="Consolas" w:hAnsi="Consolas" w:cs="Consolas"/>
@@ -614,8 +1108,9 @@
           <w:sz w:val="20"/>
           <w:szCs w:val="20"/>
         </w:rPr>
-        <w:t>:</w:t>
-      </w:r>
+        <w:t>Tuples</w:t>
+      </w:r>
+      <w:proofErr w:type="spellEnd"/>
       <w:r>
         <w:rPr>
           <w:rFonts w:ascii="Consolas" w:hAnsi="Consolas" w:cs="Consolas"/>
@@ -632,18 +1127,47 @@
         <w:pStyle w:val="ListParagraph"/>
         <w:numPr>
           <w:ilvl w:val="0"/>
-          <w:numId w:val="4"/>
-        </w:numPr>
-        <w:ind w:firstLineChars="0"/>
-        <w:rPr>
-          <w:rFonts w:ascii="Times New Roman" w:hAnsi="Times New Roman" w:cs="Times New Roman"/>
-        </w:rPr>
-      </w:pPr>
-      <w:r>
-        <w:rPr>
-          <w:rFonts w:ascii="Times New Roman" w:hAnsi="Times New Roman" w:cs="Times New Roman"/>
-        </w:rPr>
-        <w:t>Merge</w:t>
+          <w:numId w:val="5"/>
+        </w:numPr>
+        <w:ind w:firstLineChars="0"/>
+        <w:rPr>
+          <w:rFonts w:ascii="Times New Roman" w:hAnsi="Times New Roman" w:cs="Times New Roman"/>
+        </w:rPr>
+      </w:pPr>
+      <w:r>
+        <w:rPr>
+          <w:rFonts w:ascii="Times New Roman" w:hAnsi="Times New Roman" w:cs="Times New Roman" w:hint="eastAsia"/>
+        </w:rPr>
+        <w:lastRenderedPageBreak/>
+        <w:t>2</w:t>
+      </w:r>
+      <w:r>
+        <w:rPr>
+          <w:rFonts w:ascii="Times New Roman" w:hAnsi="Times New Roman" w:cs="Times New Roman"/>
+        </w:rPr>
+        <w:t>0M</w:t>
+      </w:r>
+    </w:p>
+    <w:p>
+      <w:pPr>
+        <w:rPr>
+          <w:rFonts w:ascii="Times New Roman" w:hAnsi="Times New Roman" w:cs="Times New Roman"/>
+        </w:rPr>
+      </w:pPr>
+    </w:p>
+    <w:p>
+      <w:pPr>
+        <w:pStyle w:val="ListParagraph"/>
+        <w:ind w:left="360" w:firstLineChars="0" w:firstLine="0"/>
+        <w:rPr>
+          <w:rFonts w:ascii="Times New Roman" w:hAnsi="Times New Roman" w:cs="Times New Roman"/>
+        </w:rPr>
+      </w:pPr>
+      <w:r>
+        <w:rPr>
+          <w:rFonts w:ascii="Times New Roman" w:hAnsi="Times New Roman" w:cs="Times New Roman"/>
+        </w:rPr>
+        <w:t>Input: 2 files both with one million records</w:t>
       </w:r>
     </w:p>
     <w:p>
@@ -662,13 +1186,51 @@
         <w:rPr>
           <w:rFonts w:ascii="Times New Roman" w:hAnsi="Times New Roman" w:cs="Times New Roman" w:hint="eastAsia"/>
         </w:rPr>
-        <w:t>1</w:t>
-      </w:r>
-      <w:r>
-        <w:rPr>
-          <w:rFonts w:ascii="Times New Roman" w:hAnsi="Times New Roman" w:cs="Times New Roman"/>
-        </w:rPr>
-        <w:t>0M</w:t>
+        <w:t>5</w:t>
+      </w:r>
+      <w:r>
+        <w:rPr>
+          <w:rFonts w:ascii="Times New Roman" w:hAnsi="Times New Roman" w:cs="Times New Roman"/>
+        </w:rPr>
+        <w:t>M</w:t>
+      </w:r>
+    </w:p>
+    <w:p>
+      <w:pPr>
+        <w:pStyle w:val="ListParagraph"/>
+        <w:numPr>
+          <w:ilvl w:val="2"/>
+          <w:numId w:val="2"/>
+        </w:numPr>
+        <w:ind w:firstLineChars="0"/>
+        <w:rPr>
+          <w:rFonts w:ascii="Times New Roman" w:hAnsi="Times New Roman" w:cs="Times New Roman"/>
+        </w:rPr>
+      </w:pPr>
+      <w:r>
+        <w:rPr>
+          <w:rFonts w:ascii="Times New Roman" w:hAnsi="Times New Roman" w:cs="Times New Roman"/>
+        </w:rPr>
+        <w:t>Sort</w:t>
+      </w:r>
+    </w:p>
+    <w:p>
+      <w:pPr>
+        <w:pStyle w:val="ListParagraph"/>
+        <w:numPr>
+          <w:ilvl w:val="2"/>
+          <w:numId w:val="2"/>
+        </w:numPr>
+        <w:ind w:firstLineChars="0"/>
+        <w:rPr>
+          <w:rFonts w:ascii="Times New Roman" w:hAnsi="Times New Roman" w:cs="Times New Roman"/>
+        </w:rPr>
+      </w:pPr>
+      <w:r>
+        <w:rPr>
+          <w:rFonts w:ascii="Times New Roman" w:hAnsi="Times New Roman" w:cs="Times New Roman"/>
+        </w:rPr>
+        <w:t>Merge</w:t>
       </w:r>
     </w:p>
     <w:p>
@@ -687,6 +1249,31 @@
         <w:rPr>
           <w:rFonts w:ascii="Times New Roman" w:hAnsi="Times New Roman" w:cs="Times New Roman" w:hint="eastAsia"/>
         </w:rPr>
+        <w:t>1</w:t>
+      </w:r>
+      <w:r>
+        <w:rPr>
+          <w:rFonts w:ascii="Times New Roman" w:hAnsi="Times New Roman" w:cs="Times New Roman"/>
+        </w:rPr>
+        <w:t>0M</w:t>
+      </w:r>
+    </w:p>
+    <w:p>
+      <w:pPr>
+        <w:pStyle w:val="ListParagraph"/>
+        <w:numPr>
+          <w:ilvl w:val="1"/>
+          <w:numId w:val="2"/>
+        </w:numPr>
+        <w:ind w:firstLineChars="0"/>
+        <w:rPr>
+          <w:rFonts w:ascii="Times New Roman" w:hAnsi="Times New Roman" w:cs="Times New Roman"/>
+        </w:rPr>
+      </w:pPr>
+      <w:r>
+        <w:rPr>
+          <w:rFonts w:ascii="Times New Roman" w:hAnsi="Times New Roman" w:cs="Times New Roman" w:hint="eastAsia"/>
+        </w:rPr>
         <w:t>2</w:t>
       </w:r>
       <w:r>
@@ -695,6 +1282,13 @@
         </w:rPr>
         <w:t>0M</w:t>
       </w:r>
+    </w:p>
+    <w:p>
+      <w:pPr>
+        <w:rPr>
+          <w:rFonts w:ascii="Times New Roman" w:hAnsi="Times New Roman" w:cs="Times New Roman"/>
+        </w:rPr>
+      </w:pPr>
     </w:p>
     <w:sectPr>
       <w:pgSz w:w="11906" w:h="16838"/>
@@ -709,9 +1303,95 @@
 <file path=word/numbering.xml><?xml version="1.0" encoding="utf-8"?>
 <w:numbering xmlns:ve="http://schemas.openxmlformats.org/markup-compatibility/2006" xmlns:o="urn:schemas-microsoft-com:office:office" xmlns:r="http://schemas.openxmlformats.org/officeDocument/2006/relationships" xmlns:m="http://schemas.openxmlformats.org/officeDocument/2006/math" xmlns:v="urn:schemas-microsoft-com:vml" xmlns:wp="http://schemas.openxmlformats.org/drawingml/2006/wordprocessingDrawing" xmlns:w10="urn:schemas-microsoft-com:office:word" xmlns:w="http://schemas.openxmlformats.org/wordprocessingml/2006/main" xmlns:wne="http://schemas.microsoft.com/office/word/2006/wordml">
   <w:abstractNum w:abstractNumId="0">
+    <w:nsid w:val="014B3F5C"/>
+    <w:multiLevelType w:val="hybridMultilevel"/>
+    <w:tmpl w:val="BC360778"/>
+    <w:lvl w:ilvl="0" w:tplc="04090019">
+      <w:start w:val="1"/>
+      <w:numFmt w:val="lowerLetter"/>
+      <w:lvlText w:val="%1."/>
+      <w:lvlJc w:val="left"/>
+      <w:pPr>
+        <w:ind w:left="2040" w:hanging="360"/>
+      </w:pPr>
+    </w:lvl>
+    <w:lvl w:ilvl="1" w:tplc="04090019" w:tentative="1">
+      <w:start w:val="1"/>
+      <w:numFmt w:val="lowerLetter"/>
+      <w:lvlText w:val="%2."/>
+      <w:lvlJc w:val="left"/>
+      <w:pPr>
+        <w:ind w:left="2760" w:hanging="360"/>
+      </w:pPr>
+    </w:lvl>
+    <w:lvl w:ilvl="2" w:tplc="0409001B" w:tentative="1">
+      <w:start w:val="1"/>
+      <w:numFmt w:val="lowerRoman"/>
+      <w:lvlText w:val="%3."/>
+      <w:lvlJc w:val="right"/>
+      <w:pPr>
+        <w:ind w:left="3480" w:hanging="180"/>
+      </w:pPr>
+    </w:lvl>
+    <w:lvl w:ilvl="3" w:tplc="0409000F" w:tentative="1">
+      <w:start w:val="1"/>
+      <w:numFmt w:val="decimal"/>
+      <w:lvlText w:val="%4."/>
+      <w:lvlJc w:val="left"/>
+      <w:pPr>
+        <w:ind w:left="4200" w:hanging="360"/>
+      </w:pPr>
+    </w:lvl>
+    <w:lvl w:ilvl="4" w:tplc="04090019" w:tentative="1">
+      <w:start w:val="1"/>
+      <w:numFmt w:val="lowerLetter"/>
+      <w:lvlText w:val="%5."/>
+      <w:lvlJc w:val="left"/>
+      <w:pPr>
+        <w:ind w:left="4920" w:hanging="360"/>
+      </w:pPr>
+    </w:lvl>
+    <w:lvl w:ilvl="5" w:tplc="0409001B" w:tentative="1">
+      <w:start w:val="1"/>
+      <w:numFmt w:val="lowerRoman"/>
+      <w:lvlText w:val="%6."/>
+      <w:lvlJc w:val="right"/>
+      <w:pPr>
+        <w:ind w:left="5640" w:hanging="180"/>
+      </w:pPr>
+    </w:lvl>
+    <w:lvl w:ilvl="6" w:tplc="0409000F" w:tentative="1">
+      <w:start w:val="1"/>
+      <w:numFmt w:val="decimal"/>
+      <w:lvlText w:val="%7."/>
+      <w:lvlJc w:val="left"/>
+      <w:pPr>
+        <w:ind w:left="6360" w:hanging="360"/>
+      </w:pPr>
+    </w:lvl>
+    <w:lvl w:ilvl="7" w:tplc="04090019" w:tentative="1">
+      <w:start w:val="1"/>
+      <w:numFmt w:val="lowerLetter"/>
+      <w:lvlText w:val="%8."/>
+      <w:lvlJc w:val="left"/>
+      <w:pPr>
+        <w:ind w:left="7080" w:hanging="360"/>
+      </w:pPr>
+    </w:lvl>
+    <w:lvl w:ilvl="8" w:tplc="0409001B" w:tentative="1">
+      <w:start w:val="1"/>
+      <w:numFmt w:val="lowerRoman"/>
+      <w:lvlText w:val="%9."/>
+      <w:lvlJc w:val="right"/>
+      <w:pPr>
+        <w:ind w:left="7800" w:hanging="180"/>
+      </w:pPr>
+    </w:lvl>
+  </w:abstractNum>
+  <w:abstractNum w:abstractNumId="1">
     <w:nsid w:val="08607C93"/>
     <w:multiLevelType w:val="hybridMultilevel"/>
-    <w:tmpl w:val="6974EB64"/>
+    <w:tmpl w:val="6750D7A8"/>
     <w:lvl w:ilvl="0" w:tplc="911C5954">
       <w:start w:val="1"/>
       <w:numFmt w:val="decimal"/>
@@ -742,19 +1422,22 @@
         <w:ind w:left="1260" w:hanging="420"/>
       </w:pPr>
     </w:lvl>
-    <w:lvl w:ilvl="3" w:tplc="0409000F" w:tentative="1">
-      <w:start w:val="1"/>
-      <w:numFmt w:val="decimal"/>
-      <w:lvlText w:val="%4."/>
+    <w:lvl w:ilvl="3" w:tplc="0409000B">
+      <w:start w:val="1"/>
+      <w:numFmt w:val="bullet"/>
+      <w:lvlText w:val=""/>
       <w:lvlJc w:val="left"/>
       <w:pPr>
         <w:ind w:left="1680" w:hanging="420"/>
       </w:pPr>
-    </w:lvl>
-    <w:lvl w:ilvl="4" w:tplc="04090019" w:tentative="1">
+      <w:rPr>
+        <w:rFonts w:ascii="Wingdings" w:hAnsi="Wingdings" w:hint="default"/>
+      </w:rPr>
+    </w:lvl>
+    <w:lvl w:ilvl="4" w:tplc="04090019">
       <w:start w:val="1"/>
       <w:numFmt w:val="lowerLetter"/>
-      <w:lvlText w:val="%5)"/>
+      <w:lvlText w:val="%5."/>
       <w:lvlJc w:val="left"/>
       <w:pPr>
         <w:ind w:left="2100" w:hanging="420"/>
@@ -797,7 +1480,265 @@
       </w:pPr>
     </w:lvl>
   </w:abstractNum>
-  <w:abstractNum w:abstractNumId="1">
+  <w:abstractNum w:abstractNumId="2">
+    <w:nsid w:val="0EA466F9"/>
+    <w:multiLevelType w:val="hybridMultilevel"/>
+    <w:tmpl w:val="02EA02D4"/>
+    <w:lvl w:ilvl="0" w:tplc="04090019">
+      <w:start w:val="1"/>
+      <w:numFmt w:val="lowerLetter"/>
+      <w:lvlText w:val="%1."/>
+      <w:lvlJc w:val="left"/>
+      <w:pPr>
+        <w:ind w:left="2040" w:hanging="360"/>
+      </w:pPr>
+    </w:lvl>
+    <w:lvl w:ilvl="1" w:tplc="04090019" w:tentative="1">
+      <w:start w:val="1"/>
+      <w:numFmt w:val="lowerLetter"/>
+      <w:lvlText w:val="%2."/>
+      <w:lvlJc w:val="left"/>
+      <w:pPr>
+        <w:ind w:left="2760" w:hanging="360"/>
+      </w:pPr>
+    </w:lvl>
+    <w:lvl w:ilvl="2" w:tplc="0409001B" w:tentative="1">
+      <w:start w:val="1"/>
+      <w:numFmt w:val="lowerRoman"/>
+      <w:lvlText w:val="%3."/>
+      <w:lvlJc w:val="right"/>
+      <w:pPr>
+        <w:ind w:left="3480" w:hanging="180"/>
+      </w:pPr>
+    </w:lvl>
+    <w:lvl w:ilvl="3" w:tplc="0409000F" w:tentative="1">
+      <w:start w:val="1"/>
+      <w:numFmt w:val="decimal"/>
+      <w:lvlText w:val="%4."/>
+      <w:lvlJc w:val="left"/>
+      <w:pPr>
+        <w:ind w:left="4200" w:hanging="360"/>
+      </w:pPr>
+    </w:lvl>
+    <w:lvl w:ilvl="4" w:tplc="04090019" w:tentative="1">
+      <w:start w:val="1"/>
+      <w:numFmt w:val="lowerLetter"/>
+      <w:lvlText w:val="%5."/>
+      <w:lvlJc w:val="left"/>
+      <w:pPr>
+        <w:ind w:left="4920" w:hanging="360"/>
+      </w:pPr>
+    </w:lvl>
+    <w:lvl w:ilvl="5" w:tplc="0409001B" w:tentative="1">
+      <w:start w:val="1"/>
+      <w:numFmt w:val="lowerRoman"/>
+      <w:lvlText w:val="%6."/>
+      <w:lvlJc w:val="right"/>
+      <w:pPr>
+        <w:ind w:left="5640" w:hanging="180"/>
+      </w:pPr>
+    </w:lvl>
+    <w:lvl w:ilvl="6" w:tplc="0409000F" w:tentative="1">
+      <w:start w:val="1"/>
+      <w:numFmt w:val="decimal"/>
+      <w:lvlText w:val="%7."/>
+      <w:lvlJc w:val="left"/>
+      <w:pPr>
+        <w:ind w:left="6360" w:hanging="360"/>
+      </w:pPr>
+    </w:lvl>
+    <w:lvl w:ilvl="7" w:tplc="04090019" w:tentative="1">
+      <w:start w:val="1"/>
+      <w:numFmt w:val="lowerLetter"/>
+      <w:lvlText w:val="%8."/>
+      <w:lvlJc w:val="left"/>
+      <w:pPr>
+        <w:ind w:left="7080" w:hanging="360"/>
+      </w:pPr>
+    </w:lvl>
+    <w:lvl w:ilvl="8" w:tplc="0409001B" w:tentative="1">
+      <w:start w:val="1"/>
+      <w:numFmt w:val="lowerRoman"/>
+      <w:lvlText w:val="%9."/>
+      <w:lvlJc w:val="right"/>
+      <w:pPr>
+        <w:ind w:left="7800" w:hanging="180"/>
+      </w:pPr>
+    </w:lvl>
+  </w:abstractNum>
+  <w:abstractNum w:abstractNumId="3">
+    <w:nsid w:val="26CE55D1"/>
+    <w:multiLevelType w:val="hybridMultilevel"/>
+    <w:tmpl w:val="02EA02D4"/>
+    <w:lvl w:ilvl="0" w:tplc="04090019">
+      <w:start w:val="1"/>
+      <w:numFmt w:val="lowerLetter"/>
+      <w:lvlText w:val="%1."/>
+      <w:lvlJc w:val="left"/>
+      <w:pPr>
+        <w:ind w:left="2040" w:hanging="360"/>
+      </w:pPr>
+    </w:lvl>
+    <w:lvl w:ilvl="1" w:tplc="04090019" w:tentative="1">
+      <w:start w:val="1"/>
+      <w:numFmt w:val="lowerLetter"/>
+      <w:lvlText w:val="%2."/>
+      <w:lvlJc w:val="left"/>
+      <w:pPr>
+        <w:ind w:left="2760" w:hanging="360"/>
+      </w:pPr>
+    </w:lvl>
+    <w:lvl w:ilvl="2" w:tplc="0409001B" w:tentative="1">
+      <w:start w:val="1"/>
+      <w:numFmt w:val="lowerRoman"/>
+      <w:lvlText w:val="%3."/>
+      <w:lvlJc w:val="right"/>
+      <w:pPr>
+        <w:ind w:left="3480" w:hanging="180"/>
+      </w:pPr>
+    </w:lvl>
+    <w:lvl w:ilvl="3" w:tplc="0409000F" w:tentative="1">
+      <w:start w:val="1"/>
+      <w:numFmt w:val="decimal"/>
+      <w:lvlText w:val="%4."/>
+      <w:lvlJc w:val="left"/>
+      <w:pPr>
+        <w:ind w:left="4200" w:hanging="360"/>
+      </w:pPr>
+    </w:lvl>
+    <w:lvl w:ilvl="4" w:tplc="04090019" w:tentative="1">
+      <w:start w:val="1"/>
+      <w:numFmt w:val="lowerLetter"/>
+      <w:lvlText w:val="%5."/>
+      <w:lvlJc w:val="left"/>
+      <w:pPr>
+        <w:ind w:left="4920" w:hanging="360"/>
+      </w:pPr>
+    </w:lvl>
+    <w:lvl w:ilvl="5" w:tplc="0409001B" w:tentative="1">
+      <w:start w:val="1"/>
+      <w:numFmt w:val="lowerRoman"/>
+      <w:lvlText w:val="%6."/>
+      <w:lvlJc w:val="right"/>
+      <w:pPr>
+        <w:ind w:left="5640" w:hanging="180"/>
+      </w:pPr>
+    </w:lvl>
+    <w:lvl w:ilvl="6" w:tplc="0409000F" w:tentative="1">
+      <w:start w:val="1"/>
+      <w:numFmt w:val="decimal"/>
+      <w:lvlText w:val="%7."/>
+      <w:lvlJc w:val="left"/>
+      <w:pPr>
+        <w:ind w:left="6360" w:hanging="360"/>
+      </w:pPr>
+    </w:lvl>
+    <w:lvl w:ilvl="7" w:tplc="04090019" w:tentative="1">
+      <w:start w:val="1"/>
+      <w:numFmt w:val="lowerLetter"/>
+      <w:lvlText w:val="%8."/>
+      <w:lvlJc w:val="left"/>
+      <w:pPr>
+        <w:ind w:left="7080" w:hanging="360"/>
+      </w:pPr>
+    </w:lvl>
+    <w:lvl w:ilvl="8" w:tplc="0409001B" w:tentative="1">
+      <w:start w:val="1"/>
+      <w:numFmt w:val="lowerRoman"/>
+      <w:lvlText w:val="%9."/>
+      <w:lvlJc w:val="right"/>
+      <w:pPr>
+        <w:ind w:left="7800" w:hanging="180"/>
+      </w:pPr>
+    </w:lvl>
+  </w:abstractNum>
+  <w:abstractNum w:abstractNumId="4">
+    <w:nsid w:val="4CEB1BE4"/>
+    <w:multiLevelType w:val="hybridMultilevel"/>
+    <w:tmpl w:val="5E067A04"/>
+    <w:lvl w:ilvl="0" w:tplc="04090019">
+      <w:start w:val="1"/>
+      <w:numFmt w:val="lowerLetter"/>
+      <w:lvlText w:val="%1."/>
+      <w:lvlJc w:val="left"/>
+      <w:pPr>
+        <w:ind w:left="780" w:hanging="360"/>
+      </w:pPr>
+    </w:lvl>
+    <w:lvl w:ilvl="1" w:tplc="04090019" w:tentative="1">
+      <w:start w:val="1"/>
+      <w:numFmt w:val="lowerLetter"/>
+      <w:lvlText w:val="%2."/>
+      <w:lvlJc w:val="left"/>
+      <w:pPr>
+        <w:ind w:left="1500" w:hanging="360"/>
+      </w:pPr>
+    </w:lvl>
+    <w:lvl w:ilvl="2" w:tplc="0409001B" w:tentative="1">
+      <w:start w:val="1"/>
+      <w:numFmt w:val="lowerRoman"/>
+      <w:lvlText w:val="%3."/>
+      <w:lvlJc w:val="right"/>
+      <w:pPr>
+        <w:ind w:left="2220" w:hanging="180"/>
+      </w:pPr>
+    </w:lvl>
+    <w:lvl w:ilvl="3" w:tplc="0409000F" w:tentative="1">
+      <w:start w:val="1"/>
+      <w:numFmt w:val="decimal"/>
+      <w:lvlText w:val="%4."/>
+      <w:lvlJc w:val="left"/>
+      <w:pPr>
+        <w:ind w:left="2940" w:hanging="360"/>
+      </w:pPr>
+    </w:lvl>
+    <w:lvl w:ilvl="4" w:tplc="04090019" w:tentative="1">
+      <w:start w:val="1"/>
+      <w:numFmt w:val="lowerLetter"/>
+      <w:lvlText w:val="%5."/>
+      <w:lvlJc w:val="left"/>
+      <w:pPr>
+        <w:ind w:left="3660" w:hanging="360"/>
+      </w:pPr>
+    </w:lvl>
+    <w:lvl w:ilvl="5" w:tplc="0409001B" w:tentative="1">
+      <w:start w:val="1"/>
+      <w:numFmt w:val="lowerRoman"/>
+      <w:lvlText w:val="%6."/>
+      <w:lvlJc w:val="right"/>
+      <w:pPr>
+        <w:ind w:left="4380" w:hanging="180"/>
+      </w:pPr>
+    </w:lvl>
+    <w:lvl w:ilvl="6" w:tplc="0409000F" w:tentative="1">
+      <w:start w:val="1"/>
+      <w:numFmt w:val="decimal"/>
+      <w:lvlText w:val="%7."/>
+      <w:lvlJc w:val="left"/>
+      <w:pPr>
+        <w:ind w:left="5100" w:hanging="360"/>
+      </w:pPr>
+    </w:lvl>
+    <w:lvl w:ilvl="7" w:tplc="04090019" w:tentative="1">
+      <w:start w:val="1"/>
+      <w:numFmt w:val="lowerLetter"/>
+      <w:lvlText w:val="%8."/>
+      <w:lvlJc w:val="left"/>
+      <w:pPr>
+        <w:ind w:left="5820" w:hanging="360"/>
+      </w:pPr>
+    </w:lvl>
+    <w:lvl w:ilvl="8" w:tplc="0409001B" w:tentative="1">
+      <w:start w:val="1"/>
+      <w:numFmt w:val="lowerRoman"/>
+      <w:lvlText w:val="%9."/>
+      <w:lvlJc w:val="right"/>
+      <w:pPr>
+        <w:ind w:left="6540" w:hanging="180"/>
+      </w:pPr>
+    </w:lvl>
+  </w:abstractNum>
+  <w:abstractNum w:abstractNumId="5">
     <w:nsid w:val="506E4766"/>
     <w:multiLevelType w:val="hybridMultilevel"/>
     <w:tmpl w:val="C3CC2394"/>
@@ -883,7 +1824,7 @@
       </w:pPr>
     </w:lvl>
   </w:abstractNum>
-  <w:abstractNum w:abstractNumId="2">
+  <w:abstractNum w:abstractNumId="6">
     <w:nsid w:val="527A4DD3"/>
     <w:multiLevelType w:val="hybridMultilevel"/>
     <w:tmpl w:val="9A8C5C1E"/>
@@ -996,7 +1937,209 @@
       </w:rPr>
     </w:lvl>
   </w:abstractNum>
-  <w:abstractNum w:abstractNumId="3">
+  <w:abstractNum w:abstractNumId="7">
+    <w:nsid w:val="6B172CAD"/>
+    <w:multiLevelType w:val="hybridMultilevel"/>
+    <w:tmpl w:val="4300C280"/>
+    <w:lvl w:ilvl="0" w:tplc="0409000B">
+      <w:start w:val="1"/>
+      <w:numFmt w:val="bullet"/>
+      <w:lvlText w:val=""/>
+      <w:lvlJc w:val="left"/>
+      <w:pPr>
+        <w:ind w:left="1080" w:hanging="360"/>
+      </w:pPr>
+      <w:rPr>
+        <w:rFonts w:ascii="Wingdings" w:hAnsi="Wingdings" w:hint="default"/>
+      </w:rPr>
+    </w:lvl>
+    <w:lvl w:ilvl="1" w:tplc="04090003">
+      <w:start w:val="1"/>
+      <w:numFmt w:val="bullet"/>
+      <w:lvlText w:val="o"/>
+      <w:lvlJc w:val="left"/>
+      <w:pPr>
+        <w:ind w:left="1800" w:hanging="360"/>
+      </w:pPr>
+      <w:rPr>
+        <w:rFonts w:ascii="Courier New" w:hAnsi="Courier New" w:cs="Courier New" w:hint="default"/>
+      </w:rPr>
+    </w:lvl>
+    <w:lvl w:ilvl="2" w:tplc="04090003">
+      <w:start w:val="1"/>
+      <w:numFmt w:val="bullet"/>
+      <w:lvlText w:val="o"/>
+      <w:lvlJc w:val="left"/>
+      <w:pPr>
+        <w:ind w:left="2520" w:hanging="360"/>
+      </w:pPr>
+      <w:rPr>
+        <w:rFonts w:ascii="Courier New" w:hAnsi="Courier New" w:cs="Courier New" w:hint="default"/>
+      </w:rPr>
+    </w:lvl>
+    <w:lvl w:ilvl="3" w:tplc="04090001">
+      <w:start w:val="1"/>
+      <w:numFmt w:val="bullet"/>
+      <w:lvlText w:val=""/>
+      <w:lvlJc w:val="left"/>
+      <w:pPr>
+        <w:ind w:left="3240" w:hanging="360"/>
+      </w:pPr>
+      <w:rPr>
+        <w:rFonts w:ascii="Symbol" w:hAnsi="Symbol" w:hint="default"/>
+      </w:rPr>
+    </w:lvl>
+    <w:lvl w:ilvl="4" w:tplc="04090003">
+      <w:start w:val="1"/>
+      <w:numFmt w:val="bullet"/>
+      <w:lvlText w:val="o"/>
+      <w:lvlJc w:val="left"/>
+      <w:pPr>
+        <w:ind w:left="3960" w:hanging="360"/>
+      </w:pPr>
+      <w:rPr>
+        <w:rFonts w:ascii="Courier New" w:hAnsi="Courier New" w:cs="Courier New" w:hint="default"/>
+      </w:rPr>
+    </w:lvl>
+    <w:lvl w:ilvl="5" w:tplc="04090005" w:tentative="1">
+      <w:start w:val="1"/>
+      <w:numFmt w:val="bullet"/>
+      <w:lvlText w:val=""/>
+      <w:lvlJc w:val="left"/>
+      <w:pPr>
+        <w:ind w:left="4680" w:hanging="360"/>
+      </w:pPr>
+      <w:rPr>
+        <w:rFonts w:ascii="Wingdings" w:hAnsi="Wingdings" w:hint="default"/>
+      </w:rPr>
+    </w:lvl>
+    <w:lvl w:ilvl="6" w:tplc="04090001" w:tentative="1">
+      <w:start w:val="1"/>
+      <w:numFmt w:val="bullet"/>
+      <w:lvlText w:val=""/>
+      <w:lvlJc w:val="left"/>
+      <w:pPr>
+        <w:ind w:left="5400" w:hanging="360"/>
+      </w:pPr>
+      <w:rPr>
+        <w:rFonts w:ascii="Symbol" w:hAnsi="Symbol" w:hint="default"/>
+      </w:rPr>
+    </w:lvl>
+    <w:lvl w:ilvl="7" w:tplc="04090003" w:tentative="1">
+      <w:start w:val="1"/>
+      <w:numFmt w:val="bullet"/>
+      <w:lvlText w:val="o"/>
+      <w:lvlJc w:val="left"/>
+      <w:pPr>
+        <w:ind w:left="6120" w:hanging="360"/>
+      </w:pPr>
+      <w:rPr>
+        <w:rFonts w:ascii="Courier New" w:hAnsi="Courier New" w:cs="Courier New" w:hint="default"/>
+      </w:rPr>
+    </w:lvl>
+    <w:lvl w:ilvl="8" w:tplc="04090005" w:tentative="1">
+      <w:start w:val="1"/>
+      <w:numFmt w:val="bullet"/>
+      <w:lvlText w:val=""/>
+      <w:lvlJc w:val="left"/>
+      <w:pPr>
+        <w:ind w:left="6840" w:hanging="360"/>
+      </w:pPr>
+      <w:rPr>
+        <w:rFonts w:ascii="Wingdings" w:hAnsi="Wingdings" w:hint="default"/>
+      </w:rPr>
+    </w:lvl>
+  </w:abstractNum>
+  <w:abstractNum w:abstractNumId="8">
+    <w:nsid w:val="6B1F59C1"/>
+    <w:multiLevelType w:val="hybridMultilevel"/>
+    <w:tmpl w:val="88B4E232"/>
+    <w:lvl w:ilvl="0" w:tplc="04090019">
+      <w:start w:val="1"/>
+      <w:numFmt w:val="lowerLetter"/>
+      <w:lvlText w:val="%1."/>
+      <w:lvlJc w:val="left"/>
+      <w:pPr>
+        <w:ind w:left="2040" w:hanging="360"/>
+      </w:pPr>
+    </w:lvl>
+    <w:lvl w:ilvl="1" w:tplc="04090003">
+      <w:start w:val="1"/>
+      <w:numFmt w:val="bullet"/>
+      <w:lvlText w:val="o"/>
+      <w:lvlJc w:val="left"/>
+      <w:pPr>
+        <w:ind w:left="2760" w:hanging="360"/>
+      </w:pPr>
+      <w:rPr>
+        <w:rFonts w:ascii="Courier New" w:hAnsi="Courier New" w:cs="Courier New" w:hint="default"/>
+      </w:rPr>
+    </w:lvl>
+    <w:lvl w:ilvl="2" w:tplc="0409001B" w:tentative="1">
+      <w:start w:val="1"/>
+      <w:numFmt w:val="lowerRoman"/>
+      <w:lvlText w:val="%3."/>
+      <w:lvlJc w:val="right"/>
+      <w:pPr>
+        <w:ind w:left="3480" w:hanging="180"/>
+      </w:pPr>
+    </w:lvl>
+    <w:lvl w:ilvl="3" w:tplc="0409000F" w:tentative="1">
+      <w:start w:val="1"/>
+      <w:numFmt w:val="decimal"/>
+      <w:lvlText w:val="%4."/>
+      <w:lvlJc w:val="left"/>
+      <w:pPr>
+        <w:ind w:left="4200" w:hanging="360"/>
+      </w:pPr>
+    </w:lvl>
+    <w:lvl w:ilvl="4" w:tplc="04090019" w:tentative="1">
+      <w:start w:val="1"/>
+      <w:numFmt w:val="lowerLetter"/>
+      <w:lvlText w:val="%5."/>
+      <w:lvlJc w:val="left"/>
+      <w:pPr>
+        <w:ind w:left="4920" w:hanging="360"/>
+      </w:pPr>
+    </w:lvl>
+    <w:lvl w:ilvl="5" w:tplc="0409001B" w:tentative="1">
+      <w:start w:val="1"/>
+      <w:numFmt w:val="lowerRoman"/>
+      <w:lvlText w:val="%6."/>
+      <w:lvlJc w:val="right"/>
+      <w:pPr>
+        <w:ind w:left="5640" w:hanging="180"/>
+      </w:pPr>
+    </w:lvl>
+    <w:lvl w:ilvl="6" w:tplc="0409000F" w:tentative="1">
+      <w:start w:val="1"/>
+      <w:numFmt w:val="decimal"/>
+      <w:lvlText w:val="%7."/>
+      <w:lvlJc w:val="left"/>
+      <w:pPr>
+        <w:ind w:left="6360" w:hanging="360"/>
+      </w:pPr>
+    </w:lvl>
+    <w:lvl w:ilvl="7" w:tplc="04090019" w:tentative="1">
+      <w:start w:val="1"/>
+      <w:numFmt w:val="lowerLetter"/>
+      <w:lvlText w:val="%8."/>
+      <w:lvlJc w:val="left"/>
+      <w:pPr>
+        <w:ind w:left="7080" w:hanging="360"/>
+      </w:pPr>
+    </w:lvl>
+    <w:lvl w:ilvl="8" w:tplc="0409001B" w:tentative="1">
+      <w:start w:val="1"/>
+      <w:numFmt w:val="lowerRoman"/>
+      <w:lvlText w:val="%9."/>
+      <w:lvlJc w:val="right"/>
+      <w:pPr>
+        <w:ind w:left="7800" w:hanging="180"/>
+      </w:pPr>
+    </w:lvl>
+  </w:abstractNum>
+  <w:abstractNum w:abstractNumId="9">
     <w:nsid w:val="711041A6"/>
     <w:multiLevelType w:val="hybridMultilevel"/>
     <w:tmpl w:val="6918165A"/>
@@ -1083,16 +2226,34 @@
     </w:lvl>
   </w:abstractNum>
   <w:num w:numId="1">
+    <w:abstractNumId w:val="5"/>
+  </w:num>
+  <w:num w:numId="2">
     <w:abstractNumId w:val="1"/>
   </w:num>
-  <w:num w:numId="2">
+  <w:num w:numId="3">
+    <w:abstractNumId w:val="6"/>
+  </w:num>
+  <w:num w:numId="4">
+    <w:abstractNumId w:val="9"/>
+  </w:num>
+  <w:num w:numId="5">
+    <w:abstractNumId w:val="4"/>
+  </w:num>
+  <w:num w:numId="6">
+    <w:abstractNumId w:val="7"/>
+  </w:num>
+  <w:num w:numId="7">
     <w:abstractNumId w:val="0"/>
   </w:num>
-  <w:num w:numId="3">
+  <w:num w:numId="8">
+    <w:abstractNumId w:val="3"/>
+  </w:num>
+  <w:num w:numId="9">
+    <w:abstractNumId w:val="8"/>
+  </w:num>
+  <w:num w:numId="10">
     <w:abstractNumId w:val="2"/>
-  </w:num>
-  <w:num w:numId="4">
-    <w:abstractNumId w:val="3"/>
   </w:num>
 </w:numbering>
 </file>
@@ -1589,7 +2750,7 @@
   <a:extraClrSchemeLst/>
   <a:extLst>
     <a:ext uri="{05A4C25C-085E-4340-85A3-A5531E510DB2}">
-      <thm15:themeFamily xmlns:thm15="http://schemas.microsoft.com/office/thememl/2012/main" xmlns="" name="Office Theme" id="{62F939B6-93AF-4DB8-9C6B-D6C7DFDC589F}" vid="{4A3C46E8-61CC-4603-A589-7422A47A8E4A}"/>
+      <thm15:themeFamily xmlns="" xmlns:thm15="http://schemas.microsoft.com/office/thememl/2012/main" name="Office Theme" id="{62F939B6-93AF-4DB8-9C6B-D6C7DFDC589F}" vid="{4A3C46E8-61CC-4603-A589-7422A47A8E4A}"/>
     </a:ext>
   </a:extLst>
 </a:theme>

</xml_diff>

<commit_message>
Fix merge, update test results
</commit_message>
<xml_diff>
--- a/Report.docx
+++ b/Report.docx
@@ -295,7 +295,19 @@
         <w:rPr>
           <w:rFonts w:ascii="Times New Roman" w:hAnsi="Times New Roman" w:cs="Times New Roman"/>
         </w:rPr>
-        <w:t>Read T1 block by block until buffer is full, and sort using quick sort algorithm. Then write to a file, and repeat until T1 is read. Then, repeat for T2.</w:t>
+        <w:t xml:space="preserve">Read T1 block by block until buffer is full, and sort using quick sort algorithm. Then write to a </w:t>
+      </w:r>
+      <w:r>
+        <w:rPr>
+          <w:rFonts w:ascii="Times New Roman" w:hAnsi="Times New Roman" w:cs="Times New Roman"/>
+        </w:rPr>
+        <w:t>file and</w:t>
+      </w:r>
+      <w:r>
+        <w:rPr>
+          <w:rFonts w:ascii="Times New Roman" w:hAnsi="Times New Roman" w:cs="Times New Roman"/>
+        </w:rPr>
+        <w:t xml:space="preserve"> repeat until T1 is read. Then, repeat for T2.</w:t>
       </w:r>
     </w:p>
     <w:p>
@@ -438,7 +450,7 @@
         </w:numPr>
         <w:ind w:firstLineChars="0"/>
         <w:rPr>
-          <w:rFonts w:ascii="Times New Roman" w:hAnsi="Times New Roman" w:cs="Times New Roman"/>
+          <w:rFonts w:ascii="Times New Roman" w:hAnsi="Times New Roman" w:cs="Times New Roman" w:hint="eastAsia"/>
         </w:rPr>
       </w:pPr>
       <w:r>
@@ -476,7 +488,7 @@
         </w:numPr>
         <w:ind w:firstLineChars="0"/>
         <w:rPr>
-          <w:rFonts w:ascii="Times New Roman" w:hAnsi="Times New Roman" w:cs="Times New Roman" w:hint="eastAsia"/>
+          <w:rFonts w:ascii="Times New Roman" w:hAnsi="Times New Roman" w:cs="Times New Roman"/>
         </w:rPr>
       </w:pPr>
       <w:r>
@@ -552,32 +564,6 @@
           <w:rFonts w:ascii="Times New Roman" w:hAnsi="Times New Roman" w:cs="Times New Roman"/>
         </w:rPr>
         <w:t>Sort</w:t>
-      </w:r>
-    </w:p>
-    <w:p>
-      <w:pPr>
-        <w:widowControl/>
-        <w:autoSpaceDE w:val="0"/>
-        <w:autoSpaceDN w:val="0"/>
-        <w:adjustRightInd w:val="0"/>
-        <w:ind w:left="1829" w:firstLine="420"/>
-        <w:jc w:val="left"/>
-        <w:rPr>
-          <w:rFonts w:ascii="Consolas" w:hAnsi="Consolas" w:cs="Consolas"/>
-          <w:kern w:val="0"/>
-          <w:sz w:val="20"/>
-          <w:szCs w:val="20"/>
-        </w:rPr>
-      </w:pPr>
-      <w:r>
-        <w:rPr>
-          <w:rFonts w:ascii="Consolas" w:hAnsi="Consolas" w:cs="Consolas"/>
-          <w:color w:val="000000"/>
-          <w:kern w:val="0"/>
-          <w:sz w:val="20"/>
-          <w:szCs w:val="20"/>
-        </w:rPr>
-        <w:t>Disk I/O at sort phase: 222224</w:t>
       </w:r>
     </w:p>
     <w:p>
@@ -590,20 +576,21 @@
         <w:jc w:val="left"/>
         <w:rPr>
           <w:rFonts w:ascii="Consolas" w:hAnsi="Consolas" w:cs="Consolas"/>
-          <w:kern w:val="0"/>
-          <w:sz w:val="20"/>
-          <w:szCs w:val="20"/>
-        </w:rPr>
-      </w:pPr>
-      <w:r>
-        <w:rPr>
-          <w:rFonts w:ascii="Consolas" w:hAnsi="Consolas" w:cs="Consolas"/>
           <w:color w:val="000000"/>
           <w:kern w:val="0"/>
           <w:sz w:val="20"/>
           <w:szCs w:val="20"/>
         </w:rPr>
-        <w:t>Sort Phase Execution Time: 299s</w:t>
+      </w:pPr>
+      <w:r>
+        <w:rPr>
+          <w:rFonts w:ascii="Consolas" w:hAnsi="Consolas" w:cs="Consolas"/>
+          <w:color w:val="000000"/>
+          <w:kern w:val="0"/>
+          <w:sz w:val="20"/>
+          <w:szCs w:val="20"/>
+        </w:rPr>
+        <w:t>Disk I/O at sort phase: 222224</w:t>
       </w:r>
     </w:p>
     <w:p>
@@ -615,7 +602,34 @@
         <w:ind w:leftChars="1071" w:left="2249"/>
         <w:jc w:val="left"/>
         <w:rPr>
-          <w:rFonts w:ascii="Consolas" w:hAnsi="Consolas" w:cs="Consolas" w:hint="eastAsia"/>
+          <w:rFonts w:ascii="Consolas" w:hAnsi="Consolas" w:cs="Consolas"/>
+          <w:color w:val="000000"/>
+          <w:kern w:val="0"/>
+          <w:sz w:val="20"/>
+          <w:szCs w:val="20"/>
+        </w:rPr>
+      </w:pPr>
+      <w:r>
+        <w:rPr>
+          <w:rFonts w:ascii="Consolas" w:hAnsi="Consolas" w:cs="Consolas"/>
+          <w:color w:val="000000"/>
+          <w:kern w:val="0"/>
+          <w:sz w:val="20"/>
+          <w:szCs w:val="20"/>
+        </w:rPr>
+        <w:t>Sort Phase Execution Time: 194s</w:t>
+      </w:r>
+    </w:p>
+    <w:p>
+      <w:pPr>
+        <w:widowControl/>
+        <w:autoSpaceDE w:val="0"/>
+        <w:autoSpaceDN w:val="0"/>
+        <w:adjustRightInd w:val="0"/>
+        <w:ind w:leftChars="1071" w:left="2249"/>
+        <w:jc w:val="left"/>
+        <w:rPr>
+          <w:rFonts w:ascii="Consolas" w:hAnsi="Consolas" w:cs="Consolas"/>
           <w:color w:val="000000"/>
           <w:kern w:val="0"/>
           <w:sz w:val="20"/>
@@ -656,125 +670,6 @@
           <w:rFonts w:ascii="Times New Roman" w:hAnsi="Times New Roman" w:cs="Times New Roman"/>
         </w:rPr>
         <w:t>erge</w:t>
-      </w:r>
-    </w:p>
-    <w:p>
-      <w:pPr>
-        <w:pStyle w:val="a3"/>
-        <w:ind w:left="2001" w:firstLineChars="0" w:firstLine="399"/>
-        <w:rPr>
-          <w:rFonts w:ascii="Times New Roman" w:hAnsi="Times New Roman" w:cs="Times New Roman"/>
-        </w:rPr>
-      </w:pPr>
-      <w:r>
-        <w:rPr>
-          <w:rFonts w:ascii="Consolas" w:hAnsi="Consolas" w:cs="Consolas"/>
-          <w:color w:val="000000"/>
-          <w:kern w:val="0"/>
-          <w:sz w:val="20"/>
-          <w:szCs w:val="20"/>
-        </w:rPr>
-        <w:t xml:space="preserve">Disk I/O at merge phase: </w:t>
-      </w:r>
-      <w:r>
-        <w:rPr>
-          <w:rFonts w:ascii="Consolas" w:hAnsi="Consolas" w:cs="Consolas"/>
-          <w:color w:val="000000"/>
-          <w:kern w:val="0"/>
-          <w:sz w:val="20"/>
-          <w:szCs w:val="20"/>
-        </w:rPr>
-        <w:t>444864</w:t>
-      </w:r>
-    </w:p>
-    <w:p>
-      <w:pPr>
-        <w:widowControl/>
-        <w:autoSpaceDE w:val="0"/>
-        <w:autoSpaceDN w:val="0"/>
-        <w:adjustRightInd w:val="0"/>
-        <w:ind w:leftChars="1143" w:left="2400"/>
-        <w:jc w:val="left"/>
-        <w:rPr>
-          <w:rFonts w:ascii="Consolas" w:hAnsi="Consolas" w:cs="Consolas" w:hint="eastAsia"/>
-          <w:kern w:val="0"/>
-          <w:sz w:val="20"/>
-          <w:szCs w:val="20"/>
-        </w:rPr>
-      </w:pPr>
-      <w:r>
-        <w:rPr>
-          <w:rFonts w:ascii="Consolas" w:hAnsi="Consolas" w:cs="Consolas"/>
-          <w:color w:val="000000"/>
-          <w:kern w:val="0"/>
-          <w:sz w:val="20"/>
-          <w:szCs w:val="20"/>
-        </w:rPr>
-        <w:t>Merge</w:t>
-      </w:r>
-      <w:r>
-        <w:rPr>
-          <w:rFonts w:ascii="Consolas" w:hAnsi="Consolas" w:cs="Consolas"/>
-          <w:color w:val="000000"/>
-          <w:kern w:val="0"/>
-          <w:sz w:val="20"/>
-          <w:szCs w:val="20"/>
-        </w:rPr>
-        <w:t xml:space="preserve"> Phase Execution Time: </w:t>
-      </w:r>
-      <w:r>
-        <w:rPr>
-          <w:rFonts w:ascii="Consolas" w:hAnsi="Consolas" w:cs="Consolas"/>
-          <w:color w:val="000000"/>
-          <w:kern w:val="0"/>
-          <w:sz w:val="20"/>
-          <w:szCs w:val="20"/>
-        </w:rPr>
-        <w:t>14770s</w:t>
-      </w:r>
-    </w:p>
-    <w:p>
-      <w:pPr>
-        <w:pStyle w:val="a3"/>
-        <w:numPr>
-          <w:ilvl w:val="1"/>
-          <w:numId w:val="6"/>
-        </w:numPr>
-        <w:ind w:firstLineChars="0"/>
-        <w:rPr>
-          <w:rFonts w:ascii="Times New Roman" w:hAnsi="Times New Roman" w:cs="Times New Roman"/>
-        </w:rPr>
-      </w:pPr>
-      <w:r>
-        <w:rPr>
-          <w:rFonts w:ascii="Times New Roman" w:hAnsi="Times New Roman" w:cs="Times New Roman"/>
-        </w:rPr>
-        <w:t>20</w:t>
-      </w:r>
-      <w:r>
-        <w:rPr>
-          <w:rFonts w:ascii="Times New Roman" w:hAnsi="Times New Roman" w:cs="Times New Roman"/>
-        </w:rPr>
-        <w:t>M</w:t>
-      </w:r>
-    </w:p>
-    <w:p>
-      <w:pPr>
-        <w:pStyle w:val="a3"/>
-        <w:numPr>
-          <w:ilvl w:val="0"/>
-          <w:numId w:val="9"/>
-        </w:numPr>
-        <w:ind w:firstLineChars="0"/>
-        <w:rPr>
-          <w:rFonts w:ascii="Times New Roman" w:hAnsi="Times New Roman" w:cs="Times New Roman"/>
-        </w:rPr>
-      </w:pPr>
-      <w:r>
-        <w:rPr>
-          <w:rFonts w:ascii="Times New Roman" w:hAnsi="Times New Roman" w:cs="Times New Roman"/>
-        </w:rPr>
-        <w:t>Sort</w:t>
       </w:r>
     </w:p>
     <w:p>
@@ -787,20 +682,21 @@
         <w:jc w:val="left"/>
         <w:rPr>
           <w:rFonts w:ascii="Consolas" w:hAnsi="Consolas" w:cs="Consolas"/>
-          <w:kern w:val="0"/>
-          <w:sz w:val="20"/>
-          <w:szCs w:val="20"/>
-        </w:rPr>
-      </w:pPr>
-      <w:r>
-        <w:rPr>
-          <w:rFonts w:ascii="Consolas" w:hAnsi="Consolas" w:cs="Consolas"/>
           <w:color w:val="000000"/>
           <w:kern w:val="0"/>
           <w:sz w:val="20"/>
           <w:szCs w:val="20"/>
         </w:rPr>
-        <w:t>Disk I/O at sort phase: 222224</w:t>
+      </w:pPr>
+      <w:r>
+        <w:rPr>
+          <w:rFonts w:ascii="Consolas" w:hAnsi="Consolas" w:cs="Consolas"/>
+          <w:color w:val="000000"/>
+          <w:kern w:val="0"/>
+          <w:sz w:val="20"/>
+          <w:szCs w:val="20"/>
+        </w:rPr>
+        <w:t>Disk I/O at merge phase: 222290</w:t>
       </w:r>
     </w:p>
     <w:p>
@@ -826,25 +722,141 @@
           <w:sz w:val="20"/>
           <w:szCs w:val="20"/>
         </w:rPr>
-        <w:t>Sort Phase Execution Time: 101s</w:t>
-      </w:r>
-    </w:p>
-    <w:p>
-      <w:pPr>
-        <w:ind w:leftChars="1043" w:left="2190"/>
-        <w:rPr>
-          <w:rFonts w:ascii="Times New Roman" w:hAnsi="Times New Roman" w:cs="Times New Roman"/>
-        </w:rPr>
-      </w:pPr>
-      <w:r>
-        <w:rPr>
-          <w:rFonts w:ascii="Consolas" w:hAnsi="Consolas" w:cs="Consolas"/>
-          <w:color w:val="000000"/>
-          <w:kern w:val="0"/>
-          <w:sz w:val="20"/>
-          <w:szCs w:val="20"/>
-        </w:rPr>
-        <w:t>Number of Tuples 1000000</w:t>
+        <w:t>Merge Phase Execution Time: 57s</w:t>
+      </w:r>
+    </w:p>
+    <w:p>
+      <w:pPr>
+        <w:pStyle w:val="a3"/>
+        <w:numPr>
+          <w:ilvl w:val="0"/>
+          <w:numId w:val="15"/>
+        </w:numPr>
+        <w:ind w:firstLineChars="0"/>
+        <w:rPr>
+          <w:rFonts w:ascii="Times New Roman" w:hAnsi="Times New Roman" w:cs="Times New Roman"/>
+        </w:rPr>
+      </w:pPr>
+      <w:r>
+        <w:rPr>
+          <w:rFonts w:ascii="Times New Roman" w:hAnsi="Times New Roman" w:cs="Times New Roman"/>
+        </w:rPr>
+        <w:t>Total</w:t>
+      </w:r>
+    </w:p>
+    <w:p>
+      <w:pPr>
+        <w:ind w:leftChars="1081" w:left="2270"/>
+        <w:rPr>
+          <w:rFonts w:ascii="Consolas" w:hAnsi="Consolas" w:cs="Consolas"/>
+          <w:sz w:val="20"/>
+          <w:szCs w:val="20"/>
+        </w:rPr>
+      </w:pPr>
+      <w:r>
+        <w:rPr>
+          <w:rFonts w:ascii="Consolas" w:hAnsi="Consolas" w:cs="Consolas"/>
+          <w:sz w:val="20"/>
+          <w:szCs w:val="20"/>
+        </w:rPr>
+        <w:t>Total number of records in the resulting table T: 1000000</w:t>
+      </w:r>
+    </w:p>
+    <w:p>
+      <w:pPr>
+        <w:ind w:leftChars="1081" w:left="2270"/>
+        <w:rPr>
+          <w:rFonts w:ascii="Consolas" w:hAnsi="Consolas" w:cs="Consolas"/>
+          <w:sz w:val="20"/>
+          <w:szCs w:val="20"/>
+        </w:rPr>
+      </w:pPr>
+      <w:r>
+        <w:rPr>
+          <w:rFonts w:ascii="Consolas" w:hAnsi="Consolas" w:cs="Consolas"/>
+          <w:sz w:val="20"/>
+          <w:szCs w:val="20"/>
+        </w:rPr>
+        <w:t>Total number of blocks in the resulting table T: 105713</w:t>
+      </w:r>
+    </w:p>
+    <w:p>
+      <w:pPr>
+        <w:ind w:leftChars="1081" w:left="2270"/>
+        <w:rPr>
+          <w:rFonts w:ascii="Consolas" w:hAnsi="Consolas" w:cs="Consolas"/>
+          <w:sz w:val="20"/>
+          <w:szCs w:val="20"/>
+        </w:rPr>
+      </w:pPr>
+      <w:r>
+        <w:rPr>
+          <w:rFonts w:ascii="Consolas" w:hAnsi="Consolas" w:cs="Consolas"/>
+          <w:sz w:val="20"/>
+          <w:szCs w:val="20"/>
+        </w:rPr>
+        <w:t>Total number of disk I/</w:t>
+      </w:r>
+      <w:proofErr w:type="spellStart"/>
+      <w:r>
+        <w:rPr>
+          <w:rFonts w:ascii="Consolas" w:hAnsi="Consolas" w:cs="Consolas"/>
+          <w:sz w:val="20"/>
+          <w:szCs w:val="20"/>
+        </w:rPr>
+        <w:t>Os</w:t>
+      </w:r>
+      <w:proofErr w:type="spellEnd"/>
+      <w:r>
+        <w:rPr>
+          <w:rFonts w:ascii="Consolas" w:hAnsi="Consolas" w:cs="Consolas"/>
+          <w:sz w:val="20"/>
+          <w:szCs w:val="20"/>
+        </w:rPr>
+        <w:t xml:space="preserve"> performed to produce T: 661339</w:t>
+      </w:r>
+    </w:p>
+    <w:p>
+      <w:pPr>
+        <w:ind w:leftChars="1081" w:left="2270"/>
+        <w:rPr>
+          <w:rFonts w:ascii="Consolas" w:hAnsi="Consolas" w:cs="Consolas"/>
+          <w:sz w:val="20"/>
+          <w:szCs w:val="20"/>
+        </w:rPr>
+      </w:pPr>
+      <w:r>
+        <w:rPr>
+          <w:rFonts w:ascii="Consolas" w:hAnsi="Consolas" w:cs="Consolas"/>
+          <w:sz w:val="20"/>
+          <w:szCs w:val="20"/>
+        </w:rPr>
+        <w:t>Total execution time to produce T: 366s</w:t>
+      </w:r>
+    </w:p>
+    <w:p>
+      <w:pPr>
+        <w:pStyle w:val="a3"/>
+        <w:numPr>
+          <w:ilvl w:val="1"/>
+          <w:numId w:val="6"/>
+        </w:numPr>
+        <w:ind w:firstLineChars="0"/>
+        <w:rPr>
+          <w:rFonts w:ascii="Times New Roman" w:hAnsi="Times New Roman" w:cs="Times New Roman"/>
+        </w:rPr>
+      </w:pPr>
+      <w:r>
+        <w:rPr>
+          <w:rFonts w:ascii="Times New Roman" w:hAnsi="Times New Roman" w:cs="Times New Roman"/>
+        </w:rPr>
+        <w:t>20</w:t>
+      </w:r>
+      <w:r>
+        <w:rPr>
+          <w:rFonts w:ascii="Times New Roman" w:hAnsi="Times New Roman" w:cs="Times New Roman"/>
+        </w:rPr>
+        <w:t>M</w:t>
       </w:r>
     </w:p>
     <w:p>
@@ -863,13 +875,12 @@
         <w:rPr>
           <w:rFonts w:ascii="Times New Roman" w:hAnsi="Times New Roman" w:cs="Times New Roman"/>
         </w:rPr>
-        <w:t>Merge</w:t>
-      </w:r>
-    </w:p>
-    <w:p>
-      <w:pPr>
-        <w:pStyle w:val="a3"/>
-        <w:ind w:leftChars="1110" w:left="2331" w:firstLineChars="0" w:firstLine="0"/>
+        <w:t>Sort</w:t>
+      </w:r>
+    </w:p>
+    <w:p>
+      <w:pPr>
+        <w:ind w:leftChars="1043" w:left="2190"/>
         <w:rPr>
           <w:rFonts w:ascii="Consolas" w:hAnsi="Consolas" w:cs="Consolas"/>
           <w:color w:val="000000"/>
@@ -886,9 +897,12 @@
           <w:sz w:val="20"/>
           <w:szCs w:val="20"/>
         </w:rPr>
-        <w:t xml:space="preserve">Disk I/O at merge phase: </w:t>
-      </w:r>
-      <w:r>
+        <w:t>Disk I/O at sort phase: 222224</w:t>
+      </w:r>
+    </w:p>
+    <w:p>
+      <w:pPr>
+        <w:ind w:leftChars="1043" w:left="2190"/>
         <w:rPr>
           <w:rFonts w:ascii="Consolas" w:hAnsi="Consolas" w:cs="Consolas"/>
           <w:color w:val="000000"/>
@@ -896,16 +910,6 @@
           <w:sz w:val="20"/>
           <w:szCs w:val="20"/>
         </w:rPr>
-        <w:t>444864</w:t>
-      </w:r>
-    </w:p>
-    <w:p>
-      <w:pPr>
-        <w:pStyle w:val="a3"/>
-        <w:ind w:leftChars="1110" w:left="2331" w:firstLineChars="0" w:firstLine="0"/>
-        <w:rPr>
-          <w:rFonts w:ascii="Times New Roman" w:hAnsi="Times New Roman" w:cs="Times New Roman" w:hint="eastAsia"/>
-        </w:rPr>
       </w:pPr>
       <w:r>
         <w:rPr>
@@ -915,8 +919,16 @@
           <w:sz w:val="20"/>
           <w:szCs w:val="20"/>
         </w:rPr>
-        <w:t>Merge</w:t>
-      </w:r>
+        <w:t>Sort Phase Execution Time: 22s</w:t>
+      </w:r>
+    </w:p>
+    <w:p>
+      <w:pPr>
+        <w:ind w:leftChars="1043" w:left="2190"/>
+        <w:rPr>
+          <w:rFonts w:ascii="Times New Roman" w:hAnsi="Times New Roman" w:cs="Times New Roman"/>
+        </w:rPr>
+      </w:pPr>
       <w:r>
         <w:rPr>
           <w:rFonts w:ascii="Consolas" w:hAnsi="Consolas" w:cs="Consolas"/>
@@ -925,9 +937,32 @@
           <w:sz w:val="20"/>
           <w:szCs w:val="20"/>
         </w:rPr>
-        <w:t xml:space="preserve"> Phase Execution Time: </w:t>
-      </w:r>
-      <w:r>
+        <w:t>Number of Tuples 1000000</w:t>
+      </w:r>
+    </w:p>
+    <w:p>
+      <w:pPr>
+        <w:pStyle w:val="a3"/>
+        <w:numPr>
+          <w:ilvl w:val="0"/>
+          <w:numId w:val="9"/>
+        </w:numPr>
+        <w:ind w:firstLineChars="0"/>
+        <w:rPr>
+          <w:rFonts w:ascii="Times New Roman" w:hAnsi="Times New Roman" w:cs="Times New Roman"/>
+        </w:rPr>
+      </w:pPr>
+      <w:r>
+        <w:rPr>
+          <w:rFonts w:ascii="Times New Roman" w:hAnsi="Times New Roman" w:cs="Times New Roman"/>
+        </w:rPr>
+        <w:t>Merge</w:t>
+      </w:r>
+    </w:p>
+    <w:p>
+      <w:pPr>
+        <w:pStyle w:val="a3"/>
+        <w:ind w:left="2040" w:firstLineChars="0" w:firstLine="60"/>
         <w:rPr>
           <w:rFonts w:ascii="Consolas" w:hAnsi="Consolas" w:cs="Consolas"/>
           <w:color w:val="000000"/>
@@ -935,7 +970,151 @@
           <w:sz w:val="20"/>
           <w:szCs w:val="20"/>
         </w:rPr>
-        <w:t>30760s</w:t>
+      </w:pPr>
+      <w:r>
+        <w:rPr>
+          <w:rFonts w:ascii="Consolas" w:hAnsi="Consolas" w:cs="Consolas"/>
+          <w:color w:val="000000"/>
+          <w:kern w:val="0"/>
+          <w:sz w:val="20"/>
+          <w:szCs w:val="20"/>
+        </w:rPr>
+        <w:t>Disk I/O at merge phase: 222646</w:t>
+      </w:r>
+    </w:p>
+    <w:p>
+      <w:pPr>
+        <w:pStyle w:val="a3"/>
+        <w:ind w:left="2040" w:firstLineChars="0" w:firstLine="60"/>
+        <w:rPr>
+          <w:rFonts w:ascii="Times New Roman" w:hAnsi="Times New Roman" w:cs="Times New Roman" w:hint="eastAsia"/>
+        </w:rPr>
+      </w:pPr>
+      <w:r>
+        <w:rPr>
+          <w:rFonts w:ascii="Consolas" w:hAnsi="Consolas" w:cs="Consolas"/>
+          <w:color w:val="000000"/>
+          <w:kern w:val="0"/>
+          <w:sz w:val="20"/>
+          <w:szCs w:val="20"/>
+        </w:rPr>
+        <w:t>Merge Phase Execution Time: 133s</w:t>
+      </w:r>
+    </w:p>
+    <w:p>
+      <w:pPr>
+        <w:pStyle w:val="a3"/>
+        <w:numPr>
+          <w:ilvl w:val="0"/>
+          <w:numId w:val="9"/>
+        </w:numPr>
+        <w:ind w:firstLineChars="0"/>
+        <w:rPr>
+          <w:rFonts w:ascii="Times New Roman" w:hAnsi="Times New Roman" w:cs="Times New Roman"/>
+        </w:rPr>
+      </w:pPr>
+      <w:r>
+        <w:rPr>
+          <w:rFonts w:ascii="Times New Roman" w:hAnsi="Times New Roman" w:cs="Times New Roman" w:hint="eastAsia"/>
+        </w:rPr>
+        <w:t>T</w:t>
+      </w:r>
+      <w:r>
+        <w:rPr>
+          <w:rFonts w:ascii="Times New Roman" w:hAnsi="Times New Roman" w:cs="Times New Roman"/>
+        </w:rPr>
+        <w:t>otal</w:t>
+      </w:r>
+    </w:p>
+    <w:p>
+      <w:pPr>
+        <w:ind w:left="2040"/>
+        <w:rPr>
+          <w:rFonts w:ascii="Consolas" w:hAnsi="Consolas" w:cs="Consolas"/>
+          <w:sz w:val="20"/>
+          <w:szCs w:val="20"/>
+        </w:rPr>
+      </w:pPr>
+      <w:r>
+        <w:rPr>
+          <w:rFonts w:ascii="Consolas" w:hAnsi="Consolas" w:cs="Consolas"/>
+          <w:sz w:val="20"/>
+          <w:szCs w:val="20"/>
+        </w:rPr>
+        <w:t>Total number of records in the resulting table T: 1000000</w:t>
+      </w:r>
+    </w:p>
+    <w:p>
+      <w:pPr>
+        <w:ind w:left="2040"/>
+        <w:rPr>
+          <w:rFonts w:ascii="Consolas" w:hAnsi="Consolas" w:cs="Consolas"/>
+          <w:sz w:val="20"/>
+          <w:szCs w:val="20"/>
+        </w:rPr>
+      </w:pPr>
+      <w:r>
+        <w:rPr>
+          <w:rFonts w:ascii="Consolas" w:hAnsi="Consolas" w:cs="Consolas"/>
+          <w:sz w:val="20"/>
+          <w:szCs w:val="20"/>
+        </w:rPr>
+        <w:t>Total number of blocks in the resulting table T: 105469</w:t>
+      </w:r>
+    </w:p>
+    <w:p>
+      <w:pPr>
+        <w:ind w:left="2040"/>
+        <w:rPr>
+          <w:rFonts w:ascii="Consolas" w:hAnsi="Consolas" w:cs="Consolas"/>
+          <w:sz w:val="20"/>
+          <w:szCs w:val="20"/>
+        </w:rPr>
+      </w:pPr>
+      <w:r>
+        <w:rPr>
+          <w:rFonts w:ascii="Consolas" w:hAnsi="Consolas" w:cs="Consolas"/>
+          <w:sz w:val="20"/>
+          <w:szCs w:val="20"/>
+        </w:rPr>
+        <w:lastRenderedPageBreak/>
+        <w:t>Total number of disk I/</w:t>
+      </w:r>
+      <w:proofErr w:type="spellStart"/>
+      <w:r>
+        <w:rPr>
+          <w:rFonts w:ascii="Consolas" w:hAnsi="Consolas" w:cs="Consolas"/>
+          <w:sz w:val="20"/>
+          <w:szCs w:val="20"/>
+        </w:rPr>
+        <w:t>Os</w:t>
+      </w:r>
+      <w:proofErr w:type="spellEnd"/>
+      <w:r>
+        <w:rPr>
+          <w:rFonts w:ascii="Consolas" w:hAnsi="Consolas" w:cs="Consolas"/>
+          <w:sz w:val="20"/>
+          <w:szCs w:val="20"/>
+        </w:rPr>
+        <w:t xml:space="preserve"> performed to produce T: 661451</w:t>
+      </w:r>
+    </w:p>
+    <w:p>
+      <w:pPr>
+        <w:ind w:left="2040"/>
+        <w:rPr>
+          <w:rFonts w:ascii="Consolas" w:hAnsi="Consolas" w:cs="Consolas"/>
+          <w:sz w:val="20"/>
+          <w:szCs w:val="20"/>
+        </w:rPr>
+      </w:pPr>
+      <w:r>
+        <w:rPr>
+          <w:rFonts w:ascii="Consolas" w:hAnsi="Consolas" w:cs="Consolas"/>
+          <w:sz w:val="20"/>
+          <w:szCs w:val="20"/>
+        </w:rPr>
+        <w:t>Total execution time to produce T: 168s</w:t>
       </w:r>
     </w:p>
     <w:p>
@@ -947,7 +1126,7 @@
         </w:numPr>
         <w:ind w:firstLineChars="0"/>
         <w:rPr>
-          <w:rFonts w:ascii="Times New Roman" w:hAnsi="Times New Roman" w:cs="Times New Roman" w:hint="eastAsia"/>
+          <w:rFonts w:ascii="Times New Roman" w:hAnsi="Times New Roman" w:cs="Times New Roman"/>
         </w:rPr>
       </w:pPr>
       <w:r>
@@ -1022,14 +1201,18 @@
     <w:p>
       <w:pPr>
         <w:pStyle w:val="a3"/>
-        <w:ind w:leftChars="957" w:left="2010" w:firstLineChars="0" w:firstLine="300"/>
-        <w:rPr>
-          <w:rFonts w:ascii="Consolas" w:hAnsi="Consolas" w:cs="Consolas"/>
-        </w:rPr>
-      </w:pPr>
-      <w:r>
-        <w:rPr>
-          <w:rFonts w:ascii="Consolas" w:hAnsi="Consolas" w:cs="Consolas"/>
+        <w:ind w:leftChars="857" w:left="1800" w:firstLine="400"/>
+        <w:rPr>
+          <w:rFonts w:ascii="Consolas" w:hAnsi="Consolas" w:cs="Consolas"/>
+          <w:sz w:val="20"/>
+          <w:szCs w:val="20"/>
+        </w:rPr>
+      </w:pPr>
+      <w:r>
+        <w:rPr>
+          <w:rFonts w:ascii="Consolas" w:hAnsi="Consolas" w:cs="Consolas"/>
+          <w:sz w:val="20"/>
+          <w:szCs w:val="20"/>
         </w:rPr>
         <w:t>Disk I/O at sort phase: 444446</w:t>
       </w:r>
@@ -1037,41 +1220,37 @@
     <w:p>
       <w:pPr>
         <w:pStyle w:val="a3"/>
-        <w:ind w:leftChars="957" w:left="2010" w:firstLineChars="0" w:firstLine="300"/>
-        <w:rPr>
-          <w:rFonts w:ascii="Consolas" w:hAnsi="Consolas" w:cs="Consolas"/>
-        </w:rPr>
-      </w:pPr>
-      <w:r>
-        <w:rPr>
-          <w:rFonts w:ascii="Consolas" w:hAnsi="Consolas" w:cs="Consolas"/>
-        </w:rPr>
-        <w:t xml:space="preserve">Sort Phase Execution Time: </w:t>
-      </w:r>
-      <w:r>
-        <w:rPr>
-          <w:rFonts w:ascii="Consolas" w:hAnsi="Consolas" w:cs="Consolas"/>
-        </w:rPr>
-        <w:t>418</w:t>
-      </w:r>
-      <w:r>
-        <w:rPr>
-          <w:rFonts w:ascii="Consolas" w:hAnsi="Consolas" w:cs="Consolas"/>
-        </w:rPr>
-        <w:t>s</w:t>
-      </w:r>
-    </w:p>
-    <w:p>
-      <w:pPr>
-        <w:pStyle w:val="a3"/>
-        <w:ind w:leftChars="957" w:left="2010" w:firstLineChars="0" w:firstLine="300"/>
-        <w:rPr>
-          <w:rFonts w:ascii="Consolas" w:hAnsi="Consolas" w:cs="Consolas" w:hint="eastAsia"/>
-        </w:rPr>
-      </w:pPr>
-      <w:r>
-        <w:rPr>
-          <w:rFonts w:ascii="Consolas" w:hAnsi="Consolas" w:cs="Consolas"/>
+        <w:ind w:leftChars="857" w:left="1800" w:firstLine="400"/>
+        <w:rPr>
+          <w:rFonts w:ascii="Consolas" w:hAnsi="Consolas" w:cs="Consolas"/>
+          <w:sz w:val="20"/>
+          <w:szCs w:val="20"/>
+        </w:rPr>
+      </w:pPr>
+      <w:r>
+        <w:rPr>
+          <w:rFonts w:ascii="Consolas" w:hAnsi="Consolas" w:cs="Consolas"/>
+          <w:sz w:val="20"/>
+          <w:szCs w:val="20"/>
+        </w:rPr>
+        <w:t>Sort Phase Execution Time: 377s</w:t>
+      </w:r>
+    </w:p>
+    <w:p>
+      <w:pPr>
+        <w:pStyle w:val="a3"/>
+        <w:ind w:leftChars="904" w:left="1898" w:firstLineChars="0" w:firstLine="300"/>
+        <w:rPr>
+          <w:rFonts w:ascii="Consolas" w:hAnsi="Consolas" w:cs="Consolas"/>
+          <w:sz w:val="20"/>
+          <w:szCs w:val="20"/>
+        </w:rPr>
+      </w:pPr>
+      <w:r>
+        <w:rPr>
+          <w:rFonts w:ascii="Consolas" w:hAnsi="Consolas" w:cs="Consolas"/>
+          <w:sz w:val="20"/>
+          <w:szCs w:val="20"/>
         </w:rPr>
         <w:t>Number of Tuples 2000000</w:t>
       </w:r>
@@ -1104,12 +1283,7 @@
     <w:p>
       <w:pPr>
         <w:pStyle w:val="a3"/>
-        <w:ind w:left="2001" w:firstLineChars="0" w:firstLine="399"/>
-        <w:rPr>
-          <w:rFonts w:ascii="Times New Roman" w:hAnsi="Times New Roman" w:cs="Times New Roman"/>
-        </w:rPr>
-      </w:pPr>
-      <w:r>
+        <w:ind w:leftChars="986" w:left="2071" w:firstLineChars="120" w:firstLine="240"/>
         <w:rPr>
           <w:rFonts w:ascii="Consolas" w:hAnsi="Consolas" w:cs="Consolas"/>
           <w:color w:val="000000"/>
@@ -1117,8 +1291,7 @@
           <w:sz w:val="20"/>
           <w:szCs w:val="20"/>
         </w:rPr>
-        <w:t xml:space="preserve">Disk I/O at merge phase: </w:t>
-      </w:r>
+      </w:pPr>
       <w:r>
         <w:rPr>
           <w:rFonts w:ascii="Consolas" w:hAnsi="Consolas" w:cs="Consolas"/>
@@ -1127,22 +1300,15 @@
           <w:sz w:val="20"/>
           <w:szCs w:val="20"/>
         </w:rPr>
-        <w:t>889320</w:t>
-      </w:r>
-    </w:p>
-    <w:p>
-      <w:pPr>
-        <w:widowControl/>
-        <w:autoSpaceDE w:val="0"/>
-        <w:autoSpaceDN w:val="0"/>
-        <w:adjustRightInd w:val="0"/>
-        <w:ind w:leftChars="1143" w:left="2400"/>
-        <w:jc w:val="left"/>
-        <w:rPr>
-          <w:rFonts w:ascii="Consolas" w:hAnsi="Consolas" w:cs="Consolas" w:hint="eastAsia"/>
-          <w:kern w:val="0"/>
-          <w:sz w:val="20"/>
-          <w:szCs w:val="20"/>
+        <w:t>Disk I/O at merge phase: 444579</w:t>
+      </w:r>
+    </w:p>
+    <w:p>
+      <w:pPr>
+        <w:pStyle w:val="a3"/>
+        <w:ind w:leftChars="986" w:left="2071" w:firstLineChars="0" w:firstLine="240"/>
+        <w:rPr>
+          <w:rFonts w:ascii="Times New Roman" w:hAnsi="Times New Roman" w:cs="Times New Roman" w:hint="eastAsia"/>
         </w:rPr>
       </w:pPr>
       <w:r>
@@ -1153,38 +1319,120 @@
           <w:sz w:val="20"/>
           <w:szCs w:val="20"/>
         </w:rPr>
-        <w:lastRenderedPageBreak/>
-        <w:t>Merge</w:t>
-      </w:r>
-      <w:r>
-        <w:rPr>
-          <w:rFonts w:ascii="Consolas" w:hAnsi="Consolas" w:cs="Consolas"/>
-          <w:color w:val="000000"/>
-          <w:kern w:val="0"/>
-          <w:sz w:val="20"/>
-          <w:szCs w:val="20"/>
-        </w:rPr>
-        <w:t xml:space="preserve"> Phase Execution Time: </w:t>
-      </w:r>
-      <w:r>
-        <w:rPr>
-          <w:rFonts w:ascii="Consolas" w:hAnsi="Consolas" w:cs="Consolas"/>
-          <w:color w:val="000000"/>
-          <w:kern w:val="0"/>
-          <w:sz w:val="20"/>
-          <w:szCs w:val="20"/>
-        </w:rPr>
-        <w:t>28800</w:t>
-      </w:r>
-      <w:r>
-        <w:rPr>
-          <w:rFonts w:ascii="Consolas" w:hAnsi="Consolas" w:cs="Consolas"/>
-          <w:color w:val="000000"/>
-          <w:kern w:val="0"/>
-          <w:sz w:val="20"/>
-          <w:szCs w:val="20"/>
-        </w:rPr>
-        <w:t>s</w:t>
+        <w:t>Merge Phase Execution Time: 282s</w:t>
+      </w:r>
+    </w:p>
+    <w:p>
+      <w:pPr>
+        <w:pStyle w:val="a3"/>
+        <w:numPr>
+          <w:ilvl w:val="4"/>
+          <w:numId w:val="2"/>
+        </w:numPr>
+        <w:ind w:firstLineChars="0"/>
+        <w:rPr>
+          <w:rFonts w:ascii="Times New Roman" w:hAnsi="Times New Roman" w:cs="Times New Roman"/>
+        </w:rPr>
+      </w:pPr>
+      <w:r>
+        <w:rPr>
+          <w:rFonts w:ascii="Times New Roman" w:hAnsi="Times New Roman" w:cs="Times New Roman"/>
+        </w:rPr>
+        <w:t>Total</w:t>
+      </w:r>
+    </w:p>
+    <w:p>
+      <w:pPr>
+        <w:pStyle w:val="a3"/>
+        <w:ind w:leftChars="800" w:left="1680" w:firstLine="400"/>
+        <w:rPr>
+          <w:rFonts w:ascii="Consolas" w:hAnsi="Consolas" w:cs="Consolas"/>
+          <w:sz w:val="20"/>
+          <w:szCs w:val="20"/>
+        </w:rPr>
+      </w:pPr>
+      <w:r>
+        <w:rPr>
+          <w:rFonts w:ascii="Consolas" w:hAnsi="Consolas" w:cs="Consolas"/>
+          <w:sz w:val="20"/>
+          <w:szCs w:val="20"/>
+        </w:rPr>
+        <w:t>Total number of records in the resulting table T: 1999998</w:t>
+      </w:r>
+    </w:p>
+    <w:p>
+      <w:pPr>
+        <w:pStyle w:val="a3"/>
+        <w:ind w:leftChars="800" w:left="1680" w:firstLine="400"/>
+        <w:rPr>
+          <w:rFonts w:ascii="Consolas" w:hAnsi="Consolas" w:cs="Consolas"/>
+          <w:sz w:val="20"/>
+          <w:szCs w:val="20"/>
+        </w:rPr>
+      </w:pPr>
+      <w:r>
+        <w:rPr>
+          <w:rFonts w:ascii="Consolas" w:hAnsi="Consolas" w:cs="Consolas"/>
+          <w:sz w:val="20"/>
+          <w:szCs w:val="20"/>
+        </w:rPr>
+        <w:t>Total number of blocks in the resulting table T: 219666</w:t>
+      </w:r>
+    </w:p>
+    <w:p>
+      <w:pPr>
+        <w:pStyle w:val="a3"/>
+        <w:ind w:leftChars="800" w:left="1680" w:firstLine="400"/>
+        <w:rPr>
+          <w:rFonts w:ascii="Consolas" w:hAnsi="Consolas" w:cs="Consolas"/>
+          <w:sz w:val="20"/>
+          <w:szCs w:val="20"/>
+        </w:rPr>
+      </w:pPr>
+      <w:r>
+        <w:rPr>
+          <w:rFonts w:ascii="Consolas" w:hAnsi="Consolas" w:cs="Consolas"/>
+          <w:sz w:val="20"/>
+          <w:szCs w:val="20"/>
+        </w:rPr>
+        <w:t>Total number of disk I/</w:t>
+      </w:r>
+      <w:proofErr w:type="spellStart"/>
+      <w:r>
+        <w:rPr>
+          <w:rFonts w:ascii="Consolas" w:hAnsi="Consolas" w:cs="Consolas"/>
+          <w:sz w:val="20"/>
+          <w:szCs w:val="20"/>
+        </w:rPr>
+        <w:t>Os</w:t>
+      </w:r>
+      <w:proofErr w:type="spellEnd"/>
+      <w:r>
+        <w:rPr>
+          <w:rFonts w:ascii="Consolas" w:hAnsi="Consolas" w:cs="Consolas"/>
+          <w:sz w:val="20"/>
+          <w:szCs w:val="20"/>
+        </w:rPr>
+        <w:t xml:space="preserve"> performed to produce T: 1330914</w:t>
+      </w:r>
+    </w:p>
+    <w:p>
+      <w:pPr>
+        <w:pStyle w:val="a3"/>
+        <w:ind w:left="2100" w:firstLineChars="0" w:firstLine="0"/>
+        <w:rPr>
+          <w:rFonts w:ascii="Consolas" w:hAnsi="Consolas" w:cs="Consolas" w:hint="eastAsia"/>
+          <w:sz w:val="20"/>
+          <w:szCs w:val="20"/>
+        </w:rPr>
+      </w:pPr>
+      <w:r>
+        <w:rPr>
+          <w:rFonts w:ascii="Consolas" w:hAnsi="Consolas" w:cs="Consolas"/>
+          <w:sz w:val="20"/>
+          <w:szCs w:val="20"/>
+        </w:rPr>
+        <w:t>Total execution time to produce T: 875s</w:t>
       </w:r>
     </w:p>
     <w:p>
@@ -1237,14 +1485,18 @@
     <w:p>
       <w:pPr>
         <w:pStyle w:val="a3"/>
-        <w:ind w:leftChars="957" w:left="2010" w:firstLineChars="0" w:firstLine="300"/>
-        <w:rPr>
-          <w:rFonts w:ascii="Consolas" w:hAnsi="Consolas" w:cs="Consolas"/>
-        </w:rPr>
-      </w:pPr>
-      <w:r>
-        <w:rPr>
-          <w:rFonts w:ascii="Consolas" w:hAnsi="Consolas" w:cs="Consolas"/>
+        <w:ind w:leftChars="957" w:left="2010" w:firstLine="400"/>
+        <w:rPr>
+          <w:rFonts w:ascii="Consolas" w:hAnsi="Consolas" w:cs="Consolas"/>
+          <w:sz w:val="20"/>
+          <w:szCs w:val="20"/>
+        </w:rPr>
+      </w:pPr>
+      <w:r>
+        <w:rPr>
+          <w:rFonts w:ascii="Consolas" w:hAnsi="Consolas" w:cs="Consolas"/>
+          <w:sz w:val="20"/>
+          <w:szCs w:val="20"/>
         </w:rPr>
         <w:t>Disk I/O at sort phase: 444446</w:t>
       </w:r>
@@ -1252,29 +1504,37 @@
     <w:p>
       <w:pPr>
         <w:pStyle w:val="a3"/>
-        <w:ind w:leftChars="957" w:left="2010" w:firstLineChars="0" w:firstLine="300"/>
-        <w:rPr>
-          <w:rFonts w:ascii="Consolas" w:hAnsi="Consolas" w:cs="Consolas"/>
-        </w:rPr>
-      </w:pPr>
-      <w:r>
-        <w:rPr>
-          <w:rFonts w:ascii="Consolas" w:hAnsi="Consolas" w:cs="Consolas"/>
-        </w:rPr>
-        <w:t>Sort Phase Execution Time: 23s</w:t>
-      </w:r>
-    </w:p>
-    <w:p>
-      <w:pPr>
-        <w:pStyle w:val="a3"/>
-        <w:ind w:leftChars="957" w:left="2010" w:firstLineChars="0" w:firstLine="300"/>
-        <w:rPr>
-          <w:rFonts w:ascii="Consolas" w:hAnsi="Consolas" w:cs="Consolas"/>
-        </w:rPr>
-      </w:pPr>
-      <w:r>
-        <w:rPr>
-          <w:rFonts w:ascii="Consolas" w:hAnsi="Consolas" w:cs="Consolas"/>
+        <w:ind w:leftChars="957" w:left="2010" w:firstLine="400"/>
+        <w:rPr>
+          <w:rFonts w:ascii="Consolas" w:hAnsi="Consolas" w:cs="Consolas"/>
+          <w:sz w:val="20"/>
+          <w:szCs w:val="20"/>
+        </w:rPr>
+      </w:pPr>
+      <w:r>
+        <w:rPr>
+          <w:rFonts w:ascii="Consolas" w:hAnsi="Consolas" w:cs="Consolas"/>
+          <w:sz w:val="20"/>
+          <w:szCs w:val="20"/>
+        </w:rPr>
+        <w:t>Sort Phase Execution Time: 42s</w:t>
+      </w:r>
+    </w:p>
+    <w:p>
+      <w:pPr>
+        <w:pStyle w:val="a3"/>
+        <w:ind w:leftChars="1004" w:left="2108" w:firstLineChars="0" w:firstLine="300"/>
+        <w:rPr>
+          <w:rFonts w:ascii="Consolas" w:hAnsi="Consolas" w:cs="Consolas"/>
+          <w:sz w:val="20"/>
+          <w:szCs w:val="20"/>
+        </w:rPr>
+      </w:pPr>
+      <w:r>
+        <w:rPr>
+          <w:rFonts w:ascii="Consolas" w:hAnsi="Consolas" w:cs="Consolas"/>
+          <w:sz w:val="20"/>
+          <w:szCs w:val="20"/>
         </w:rPr>
         <w:t>Number of Tuples 2000000</w:t>
       </w:r>
@@ -1309,13 +1569,7 @@
     </w:p>
     <w:p>
       <w:pPr>
-        <w:pStyle w:val="a3"/>
-        <w:ind w:left="2001" w:firstLineChars="0" w:firstLine="399"/>
-        <w:rPr>
-          <w:rFonts w:ascii="Times New Roman" w:hAnsi="Times New Roman" w:cs="Times New Roman"/>
-        </w:rPr>
-      </w:pPr>
-      <w:r>
+        <w:ind w:leftChars="1100" w:left="2310"/>
         <w:rPr>
           <w:rFonts w:ascii="Consolas" w:hAnsi="Consolas" w:cs="Consolas"/>
           <w:color w:val="000000"/>
@@ -1323,8 +1577,7 @@
           <w:sz w:val="20"/>
           <w:szCs w:val="20"/>
         </w:rPr>
-        <w:t xml:space="preserve">Disk I/O at merge phase: </w:t>
-      </w:r>
+      </w:pPr>
       <w:r>
         <w:rPr>
           <w:rFonts w:ascii="Consolas" w:hAnsi="Consolas" w:cs="Consolas"/>
@@ -1333,25 +1586,12 @@
           <w:sz w:val="20"/>
           <w:szCs w:val="20"/>
         </w:rPr>
-        <w:t>890640</w:t>
-      </w:r>
-    </w:p>
-    <w:p>
-      <w:pPr>
-        <w:widowControl/>
-        <w:autoSpaceDE w:val="0"/>
-        <w:autoSpaceDN w:val="0"/>
-        <w:adjustRightInd w:val="0"/>
-        <w:ind w:leftChars="1143" w:left="2400"/>
-        <w:jc w:val="left"/>
-        <w:rPr>
-          <w:rFonts w:ascii="Consolas" w:hAnsi="Consolas" w:cs="Consolas" w:hint="eastAsia"/>
-          <w:kern w:val="0"/>
-          <w:sz w:val="20"/>
-          <w:szCs w:val="20"/>
-        </w:rPr>
-      </w:pPr>
-      <w:r>
+        <w:t>Disk I/O at merge phase: 445282</w:t>
+      </w:r>
+    </w:p>
+    <w:p>
+      <w:pPr>
+        <w:ind w:leftChars="1100" w:left="2310"/>
         <w:rPr>
           <w:rFonts w:ascii="Consolas" w:hAnsi="Consolas" w:cs="Consolas"/>
           <w:color w:val="000000"/>
@@ -1359,8 +1599,7 @@
           <w:sz w:val="20"/>
           <w:szCs w:val="20"/>
         </w:rPr>
-        <w:t>Merge</w:t>
-      </w:r>
+      </w:pPr>
       <w:r>
         <w:rPr>
           <w:rFonts w:ascii="Consolas" w:hAnsi="Consolas" w:cs="Consolas"/>
@@ -1369,35 +1608,123 @@
           <w:sz w:val="20"/>
           <w:szCs w:val="20"/>
         </w:rPr>
-        <w:t xml:space="preserve"> Phase Execution Time: </w:t>
-      </w:r>
-      <w:r>
-        <w:rPr>
-          <w:rFonts w:ascii="Consolas" w:hAnsi="Consolas" w:cs="Consolas"/>
-          <w:color w:val="000000"/>
-          <w:kern w:val="0"/>
-          <w:sz w:val="20"/>
-          <w:szCs w:val="20"/>
-        </w:rPr>
-        <w:t>29200</w:t>
-      </w:r>
-      <w:r>
-        <w:rPr>
-          <w:rFonts w:ascii="Consolas" w:hAnsi="Consolas" w:cs="Consolas" w:hint="eastAsia"/>
-          <w:color w:val="000000"/>
-          <w:kern w:val="0"/>
-          <w:sz w:val="20"/>
-          <w:szCs w:val="20"/>
-        </w:rPr>
-        <w:t>s</w:t>
-      </w:r>
-    </w:p>
-    <w:p>
-      <w:pPr>
-        <w:rPr>
-          <w:rFonts w:ascii="Times New Roman" w:hAnsi="Times New Roman" w:cs="Times New Roman"/>
-        </w:rPr>
-      </w:pPr>
+        <w:t>Merge Phase Execution Time: 658s</w:t>
+      </w:r>
+    </w:p>
+    <w:p>
+      <w:pPr>
+        <w:pStyle w:val="a3"/>
+        <w:numPr>
+          <w:ilvl w:val="0"/>
+          <w:numId w:val="16"/>
+        </w:numPr>
+        <w:ind w:firstLineChars="0"/>
+        <w:rPr>
+          <w:rFonts w:ascii="Times New Roman" w:hAnsi="Times New Roman" w:cs="Times New Roman"/>
+        </w:rPr>
+      </w:pPr>
+      <w:r>
+        <w:rPr>
+          <w:rFonts w:ascii="Times New Roman" w:hAnsi="Times New Roman" w:cs="Times New Roman" w:hint="eastAsia"/>
+        </w:rPr>
+        <w:t>T</w:t>
+      </w:r>
+      <w:r>
+        <w:rPr>
+          <w:rFonts w:ascii="Times New Roman" w:hAnsi="Times New Roman" w:cs="Times New Roman"/>
+        </w:rPr>
+        <w:t>otal</w:t>
+      </w:r>
+    </w:p>
+    <w:p>
+      <w:pPr>
+        <w:ind w:left="2220"/>
+        <w:rPr>
+          <w:rFonts w:ascii="Consolas" w:hAnsi="Consolas" w:cs="Consolas"/>
+          <w:sz w:val="20"/>
+          <w:szCs w:val="20"/>
+        </w:rPr>
+      </w:pPr>
+      <w:r>
+        <w:rPr>
+          <w:rFonts w:ascii="Consolas" w:hAnsi="Consolas" w:cs="Consolas"/>
+          <w:sz w:val="20"/>
+          <w:szCs w:val="20"/>
+        </w:rPr>
+        <w:t>Total number of records in the resulting table T: 1999998</w:t>
+      </w:r>
+    </w:p>
+    <w:p>
+      <w:pPr>
+        <w:ind w:left="2220"/>
+        <w:rPr>
+          <w:rFonts w:ascii="Consolas" w:hAnsi="Consolas" w:cs="Consolas"/>
+          <w:sz w:val="20"/>
+          <w:szCs w:val="20"/>
+        </w:rPr>
+      </w:pPr>
+      <w:r>
+        <w:rPr>
+          <w:rFonts w:ascii="Consolas" w:hAnsi="Consolas" w:cs="Consolas"/>
+          <w:sz w:val="20"/>
+          <w:szCs w:val="20"/>
+        </w:rPr>
+        <w:t>Total number of blocks in the resulting table T: 220158</w:t>
+      </w:r>
+    </w:p>
+    <w:p>
+      <w:pPr>
+        <w:ind w:left="2220"/>
+        <w:rPr>
+          <w:rFonts w:ascii="Consolas" w:hAnsi="Consolas" w:cs="Consolas"/>
+          <w:sz w:val="20"/>
+          <w:szCs w:val="20"/>
+        </w:rPr>
+      </w:pPr>
+      <w:r>
+        <w:rPr>
+          <w:rFonts w:ascii="Consolas" w:hAnsi="Consolas" w:cs="Consolas"/>
+          <w:sz w:val="20"/>
+          <w:szCs w:val="20"/>
+        </w:rPr>
+        <w:t>Total number of disk I/</w:t>
+      </w:r>
+      <w:proofErr w:type="spellStart"/>
+      <w:r>
+        <w:rPr>
+          <w:rFonts w:ascii="Consolas" w:hAnsi="Consolas" w:cs="Consolas"/>
+          <w:sz w:val="20"/>
+          <w:szCs w:val="20"/>
+        </w:rPr>
+        <w:t>Os</w:t>
+      </w:r>
+      <w:proofErr w:type="spellEnd"/>
+      <w:r>
+        <w:rPr>
+          <w:rFonts w:ascii="Consolas" w:hAnsi="Consolas" w:cs="Consolas"/>
+          <w:sz w:val="20"/>
+          <w:szCs w:val="20"/>
+        </w:rPr>
+        <w:t xml:space="preserve"> performed to produce T: 1332109</w:t>
+      </w:r>
+    </w:p>
+    <w:p>
+      <w:pPr>
+        <w:ind w:left="2220"/>
+        <w:rPr>
+          <w:rFonts w:ascii="Consolas" w:hAnsi="Consolas" w:cs="Consolas"/>
+          <w:sz w:val="20"/>
+          <w:szCs w:val="20"/>
+        </w:rPr>
+      </w:pPr>
+      <w:r>
+        <w:rPr>
+          <w:rFonts w:ascii="Consolas" w:hAnsi="Consolas" w:cs="Consolas"/>
+          <w:sz w:val="20"/>
+          <w:szCs w:val="20"/>
+        </w:rPr>
+        <w:t>Total execution time to produce T: 729s</w:t>
+      </w:r>
     </w:p>
     <w:sectPr>
       <w:pgSz w:w="11906" w:h="16838"/>
@@ -1513,7 +1840,7 @@
         <w:rFonts w:hint="default"/>
       </w:rPr>
     </w:lvl>
-    <w:lvl w:ilvl="1" w:tplc="04090019" w:tentative="1">
+    <w:lvl w:ilvl="1" w:tplc="04090019">
       <w:start w:val="1"/>
       <w:numFmt w:val="lowerLetter"/>
       <w:lvlText w:val="%2)"/>
@@ -2490,7 +2817,7 @@
         <w:rFonts w:hint="default"/>
       </w:rPr>
     </w:lvl>
-    <w:lvl w:ilvl="1" w:tplc="04090019" w:tentative="1">
+    <w:lvl w:ilvl="1" w:tplc="04090019">
       <w:start w:val="1"/>
       <w:numFmt w:val="lowerLetter"/>
       <w:lvlText w:val="%2)"/>

</xml_diff>